<commit_message>
Update URS-SRS Specification v.2.3
</commit_message>
<xml_diff>
--- a/E-ShoesShop-URS-SRS Specification.v.2.3.docx
+++ b/E-ShoesShop-URS-SRS Specification.v.2.3.docx
@@ -673,27 +673,7 @@
                 <w:sz w:val="22"/>
                 <w:szCs w:val="22"/>
               </w:rPr>
-              <w:t>“</w:t>
-            </w:r>
-            <w:proofErr w:type="spellStart"/>
-            <w:r>
-              <w:rPr>
-                <w:rStyle w:val="Heading2Char"/>
-                <w:color w:val="000000" w:themeColor="text1"/>
-                <w:sz w:val="22"/>
-                <w:szCs w:val="22"/>
-              </w:rPr>
-              <w:t>Putsacha</w:t>
-            </w:r>
-            <w:proofErr w:type="spellEnd"/>
-            <w:r>
-              <w:rPr>
-                <w:rStyle w:val="Heading2Char"/>
-                <w:color w:val="000000" w:themeColor="text1"/>
-                <w:sz w:val="22"/>
-                <w:szCs w:val="22"/>
-              </w:rPr>
-              <w:t>”</w:t>
+              <w:t>“Putsacha”</w:t>
             </w:r>
           </w:p>
         </w:tc>
@@ -737,7 +717,6 @@
                 <w:szCs w:val="22"/>
               </w:rPr>
             </w:pPr>
-            <w:proofErr w:type="spellStart"/>
             <w:r>
               <w:rPr>
                 <w:rStyle w:val="Heading2Char"/>
@@ -747,7 +726,6 @@
               </w:rPr>
               <w:t>birthDate</w:t>
             </w:r>
-            <w:proofErr w:type="spellEnd"/>
           </w:p>
         </w:tc>
         <w:tc>
@@ -845,39 +823,8 @@
                 <w:sz w:val="22"/>
                 <w:szCs w:val="22"/>
               </w:rPr>
-              <w:t xml:space="preserve">Format : </w:t>
-            </w:r>
-            <w:proofErr w:type="spellStart"/>
-            <w:r>
-              <w:rPr>
-                <w:rStyle w:val="Heading2Char"/>
-                <w:color w:val="000000" w:themeColor="text1"/>
-                <w:sz w:val="22"/>
-                <w:szCs w:val="22"/>
-              </w:rPr>
-              <w:t>yyyy</w:t>
-            </w:r>
-            <w:proofErr w:type="spellEnd"/>
-            <w:r>
-              <w:rPr>
-                <w:rStyle w:val="Heading2Char"/>
-                <w:color w:val="000000" w:themeColor="text1"/>
-                <w:sz w:val="22"/>
-                <w:szCs w:val="22"/>
-              </w:rPr>
-              <w:t>/mm/</w:t>
-            </w:r>
-            <w:proofErr w:type="spellStart"/>
-            <w:r>
-              <w:rPr>
-                <w:rStyle w:val="Heading2Char"/>
-                <w:color w:val="000000" w:themeColor="text1"/>
-                <w:sz w:val="22"/>
-                <w:szCs w:val="22"/>
-              </w:rPr>
-              <w:t>dd</w:t>
-            </w:r>
-            <w:proofErr w:type="spellEnd"/>
+              <w:t>Format : yyyy/mm/dd</w:t>
+            </w:r>
           </w:p>
         </w:tc>
       </w:tr>
@@ -1020,7 +967,6 @@
                 <w:szCs w:val="22"/>
               </w:rPr>
             </w:pPr>
-            <w:proofErr w:type="spellStart"/>
             <w:r>
               <w:rPr>
                 <w:rStyle w:val="Heading2Char"/>
@@ -1030,7 +976,6 @@
               </w:rPr>
               <w:t>telephoneNumber</w:t>
             </w:r>
-            <w:proofErr w:type="spellEnd"/>
           </w:p>
         </w:tc>
         <w:tc>
@@ -1717,15 +1662,7 @@
       </w:r>
       <w:r>
         <w:br/>
-        <w:t xml:space="preserve">                              image format such as, .</w:t>
-      </w:r>
-      <w:proofErr w:type="spellStart"/>
-      <w:r>
-        <w:t>png</w:t>
-      </w:r>
-      <w:proofErr w:type="spellEnd"/>
-      <w:r>
-        <w:t>, .jpg.</w:t>
+        <w:t xml:space="preserve">                              image format such as, .png, .jpg.</w:t>
       </w:r>
       <w:r>
         <w:rPr>
@@ -4875,17 +4812,13 @@
     </w:p>
     <w:p>
       <w:pPr>
-        <w:jc w:val="center"/>
-        <w:rPr>
-          <w:rStyle w:val="Heading2Char"/>
-          <w:b/>
-          <w:bCs/>
-          <w:color w:val="000000" w:themeColor="text1"/>
-          <w:szCs w:val="26"/>
-        </w:rPr>
-      </w:pPr>
-    </w:p>
-    <w:p>
+        <w:rPr>
+          <w:rStyle w:val="Heading2Char"/>
+          <w:color w:val="000000" w:themeColor="text1"/>
+          <w:sz w:val="22"/>
+          <w:szCs w:val="22"/>
+        </w:rPr>
+      </w:pPr>
       <w:r>
         <w:rPr>
           <w:rStyle w:val="Heading2Char"/>
@@ -4914,6 +4847,80 @@
         </w:rPr>
         <w:t xml:space="preserve"> </w:t>
       </w:r>
+      <w:r>
+        <w:rPr>
+          <w:rStyle w:val="Heading2Char"/>
+          <w:color w:val="000000" w:themeColor="text1"/>
+          <w:sz w:val="22"/>
+          <w:szCs w:val="22"/>
+        </w:rPr>
+        <w:t xml:space="preserve">The system show </w:t>
+      </w:r>
+      <w:r>
+        <w:rPr>
+          <w:rStyle w:val="Heading2Char"/>
+          <w:color w:val="000000" w:themeColor="text1"/>
+          <w:sz w:val="22"/>
+          <w:szCs w:val="22"/>
+        </w:rPr>
+        <w:t xml:space="preserve">updating </w:t>
+      </w:r>
+      <w:r>
+        <w:rPr>
+          <w:rStyle w:val="Heading2Char"/>
+          <w:color w:val="000000" w:themeColor="text1"/>
+          <w:sz w:val="22"/>
+          <w:szCs w:val="22"/>
+        </w:rPr>
+        <w:t>product</w:t>
+      </w:r>
+      <w:r>
+        <w:rPr>
+          <w:rStyle w:val="Heading2Char"/>
+          <w:color w:val="000000" w:themeColor="text1"/>
+          <w:sz w:val="22"/>
+          <w:szCs w:val="22"/>
+        </w:rPr>
+        <w:t>s on</w:t>
+      </w:r>
+      <w:r>
+        <w:rPr>
+          <w:rStyle w:val="Heading2Char"/>
+          <w:color w:val="000000" w:themeColor="text1"/>
+          <w:sz w:val="22"/>
+          <w:szCs w:val="22"/>
+        </w:rPr>
+        <w:t xml:space="preserve"> </w:t>
+      </w:r>
+      <w:r>
+        <w:rPr>
+          <w:rStyle w:val="Heading2Char"/>
+          <w:color w:val="000000" w:themeColor="text1"/>
+          <w:sz w:val="22"/>
+          <w:szCs w:val="22"/>
+        </w:rPr>
+        <w:t>Shopping Cart</w:t>
+      </w:r>
+      <w:r>
+        <w:rPr>
+          <w:rStyle w:val="Heading2Char"/>
+          <w:color w:val="000000" w:themeColor="text1"/>
+          <w:sz w:val="22"/>
+          <w:szCs w:val="22"/>
+        </w:rPr>
+        <w:t xml:space="preserve"> Page</w:t>
+      </w:r>
+      <w:r>
+        <w:rPr>
+          <w:rStyle w:val="Heading2Char"/>
+          <w:color w:val="000000" w:themeColor="text1"/>
+          <w:sz w:val="22"/>
+          <w:szCs w:val="22"/>
+        </w:rPr>
+        <w:t>.</w:t>
+      </w:r>
+    </w:p>
+    <w:p>
       <w:r>
         <w:rPr>
           <w:rStyle w:val="Heading2Char"/>
@@ -5168,7 +5175,7 @@
     <w:tbl>
       <w:tblPr>
         <w:tblStyle w:val="TableGrid"/>
-        <w:tblW w:w="0" w:type="auto"/>
+        <w:tblW w:w="10206" w:type="dxa"/>
         <w:tblInd w:w="-5" w:type="dxa"/>
         <w:tblLook w:val="04A0" w:firstRow="1" w:lastRow="0" w:firstColumn="1" w:lastColumn="0" w:noHBand="0" w:noVBand="1"/>
       </w:tblPr>
@@ -5177,12 +5184,12 @@
         <w:gridCol w:w="1148"/>
         <w:gridCol w:w="2326"/>
         <w:gridCol w:w="2441"/>
-        <w:gridCol w:w="1655"/>
+        <w:gridCol w:w="2506"/>
       </w:tblGrid>
       <w:tr>
         <w:tc>
           <w:tcPr>
-            <w:tcW w:w="1849" w:type="dxa"/>
+            <w:tcW w:w="1785" w:type="dxa"/>
             <w:shd w:val="clear" w:color="auto" w:fill="2E74B5" w:themeFill="accent1" w:themeFillShade="BF"/>
           </w:tcPr>
           <w:p>
@@ -5212,7 +5219,7 @@
         </w:tc>
         <w:tc>
           <w:tcPr>
-            <w:tcW w:w="901" w:type="dxa"/>
+            <w:tcW w:w="1148" w:type="dxa"/>
             <w:shd w:val="clear" w:color="auto" w:fill="2E74B5" w:themeFill="accent1" w:themeFillShade="BF"/>
           </w:tcPr>
           <w:p>
@@ -5242,7 +5249,7 @@
         </w:tc>
         <w:tc>
           <w:tcPr>
-            <w:tcW w:w="2407" w:type="dxa"/>
+            <w:tcW w:w="2326" w:type="dxa"/>
             <w:shd w:val="clear" w:color="auto" w:fill="2E74B5" w:themeFill="accent1" w:themeFillShade="BF"/>
           </w:tcPr>
           <w:p>
@@ -5272,7 +5279,7 @@
         </w:tc>
         <w:tc>
           <w:tcPr>
-            <w:tcW w:w="2493" w:type="dxa"/>
+            <w:tcW w:w="2441" w:type="dxa"/>
             <w:shd w:val="clear" w:color="auto" w:fill="2E74B5" w:themeFill="accent1" w:themeFillShade="BF"/>
           </w:tcPr>
           <w:p>
@@ -5302,7 +5309,7 @@
         </w:tc>
         <w:tc>
           <w:tcPr>
-            <w:tcW w:w="1705" w:type="dxa"/>
+            <w:tcW w:w="2506" w:type="dxa"/>
             <w:shd w:val="clear" w:color="auto" w:fill="2E74B5" w:themeFill="accent1" w:themeFillShade="BF"/>
           </w:tcPr>
           <w:p>
@@ -5334,7 +5341,7 @@
       <w:tr>
         <w:tc>
           <w:tcPr>
-            <w:tcW w:w="1849" w:type="dxa"/>
+            <w:tcW w:w="1785" w:type="dxa"/>
           </w:tcPr>
           <w:p>
             <w:pPr>
@@ -5359,7 +5366,7 @@
         </w:tc>
         <w:tc>
           <w:tcPr>
-            <w:tcW w:w="901" w:type="dxa"/>
+            <w:tcW w:w="1148" w:type="dxa"/>
           </w:tcPr>
           <w:p>
             <w:pPr>
@@ -5384,7 +5391,7 @@
         </w:tc>
         <w:tc>
           <w:tcPr>
-            <w:tcW w:w="2407" w:type="dxa"/>
+            <w:tcW w:w="2326" w:type="dxa"/>
           </w:tcPr>
           <w:p>
             <w:pPr>
@@ -5408,7 +5415,7 @@
         </w:tc>
         <w:tc>
           <w:tcPr>
-            <w:tcW w:w="2493" w:type="dxa"/>
+            <w:tcW w:w="2441" w:type="dxa"/>
           </w:tcPr>
           <w:p>
             <w:pPr>
@@ -5447,7 +5454,7 @@
                   <v:path o:extrusionok="f" gradientshapeok="t" o:connecttype="rect"/>
                   <o:lock v:ext="edit" aspectratio="t"/>
                 </v:shapetype>
-                <v:shape id="_x0000_i1025" type="#_x0000_t75" style="width:18.4pt;height:18.4pt">
+                <v:shape id="_x0000_i1025" type="#_x0000_t75" style="width:18.65pt;height:18.65pt">
                   <v:imagedata r:id="rId10" o:title="download"/>
                 </v:shape>
               </w:pict>
@@ -5456,7 +5463,7 @@
         </w:tc>
         <w:tc>
           <w:tcPr>
-            <w:tcW w:w="1705" w:type="dxa"/>
+            <w:tcW w:w="2506" w:type="dxa"/>
           </w:tcPr>
           <w:p>
             <w:pPr>
@@ -5486,7 +5493,7 @@
         </w:trPr>
         <w:tc>
           <w:tcPr>
-            <w:tcW w:w="1849" w:type="dxa"/>
+            <w:tcW w:w="1785" w:type="dxa"/>
           </w:tcPr>
           <w:p>
             <w:pPr>
@@ -5511,7 +5518,7 @@
         </w:tc>
         <w:tc>
           <w:tcPr>
-            <w:tcW w:w="901" w:type="dxa"/>
+            <w:tcW w:w="1148" w:type="dxa"/>
           </w:tcPr>
           <w:p>
             <w:pPr>
@@ -5536,7 +5543,7 @@
         </w:tc>
         <w:tc>
           <w:tcPr>
-            <w:tcW w:w="2407" w:type="dxa"/>
+            <w:tcW w:w="2326" w:type="dxa"/>
           </w:tcPr>
           <w:p>
             <w:pPr>
@@ -5560,7 +5567,7 @@
         </w:tc>
         <w:tc>
           <w:tcPr>
-            <w:tcW w:w="2493" w:type="dxa"/>
+            <w:tcW w:w="2441" w:type="dxa"/>
           </w:tcPr>
           <w:p>
             <w:pPr>
@@ -5580,7 +5587,7 @@
                 <w:szCs w:val="22"/>
               </w:rPr>
               <w:pict>
-                <v:shape id="_x0000_i1026" type="#_x0000_t75" style="width:75.85pt;height:36.75pt">
+                <v:shape id="_x0000_i1026" type="#_x0000_t75" style="width:76.25pt;height:36.4pt">
                   <v:imagedata r:id="rId11" o:title="spinner_gallery" croptop="49654f" cropleft="39413f" cropright="10817f"/>
                 </v:shape>
               </w:pict>
@@ -5589,7 +5596,7 @@
         </w:tc>
         <w:tc>
           <w:tcPr>
-            <w:tcW w:w="1705" w:type="dxa"/>
+            <w:tcW w:w="2506" w:type="dxa"/>
           </w:tcPr>
           <w:p>
             <w:pPr>
@@ -5668,8 +5675,6 @@
         </w:rPr>
         <w:t>Flow of Execution:</w:t>
       </w:r>
-      <w:bookmarkStart w:id="0" w:name="_GoBack"/>
-      <w:bookmarkEnd w:id="0"/>
     </w:p>
     <w:p>
       <w:pPr>
@@ -5743,21 +5748,19 @@
       <w:pPr>
         <w:ind w:firstLine="720"/>
         <w:rPr>
-          <w:rFonts w:asciiTheme="majorHAnsi" w:hAnsiTheme="majorHAnsi"/>
-          <w:color w:val="2E74B5" w:themeColor="accent1" w:themeShade="BF"/>
-          <w:sz w:val="26"/>
-          <w:szCs w:val="26"/>
-        </w:rPr>
-      </w:pPr>
-      <w:r>
-        <w:rPr>
-          <w:rStyle w:val="Heading2Char"/>
-          <w:b/>
-          <w:bCs/>
-          <w:color w:val="000000" w:themeColor="text1"/>
-          <w:szCs w:val="26"/>
-        </w:rPr>
-        <w:lastRenderedPageBreak/>
+          <w:rStyle w:val="Heading2Char"/>
+          <w:color w:val="000000" w:themeColor="text1"/>
+          <w:szCs w:val="22"/>
+        </w:rPr>
+      </w:pPr>
+      <w:r>
+        <w:rPr>
+          <w:rStyle w:val="Heading2Char"/>
+          <w:b/>
+          <w:bCs/>
+          <w:color w:val="000000" w:themeColor="text1"/>
+          <w:szCs w:val="26"/>
+        </w:rPr>
         <w:t>Output:</w:t>
       </w:r>
       <w:r>
@@ -5781,261 +5784,69 @@
       <w:r>
         <w:rPr>
           <w:rStyle w:val="Heading2Char"/>
-          <w:b/>
-          <w:bCs/>
-          <w:color w:val="000000" w:themeColor="text1"/>
-          <w:szCs w:val="26"/>
-          <w:u w:val="single"/>
-        </w:rPr>
-        <w:t>System Requirement Specification</w:t>
-      </w:r>
-      <w:r>
-        <w:rPr>
-          <w:rFonts w:asciiTheme="majorHAnsi" w:hAnsiTheme="majorHAnsi"/>
-          <w:color w:val="2E74B5" w:themeColor="accent1" w:themeShade="BF"/>
-          <w:sz w:val="26"/>
-          <w:szCs w:val="26"/>
-        </w:rPr>
-        <w:br/>
-        <w:t xml:space="preserve"> </w:t>
-      </w:r>
-      <w:r>
-        <w:rPr>
-          <w:rFonts w:asciiTheme="majorHAnsi" w:hAnsiTheme="majorHAnsi"/>
-          <w:color w:val="2E74B5" w:themeColor="accent1" w:themeShade="BF"/>
-          <w:sz w:val="26"/>
-          <w:szCs w:val="26"/>
-        </w:rPr>
-        <w:tab/>
-      </w:r>
-      <w:r>
-        <w:rPr>
-          <w:b/>
-          <w:bCs/>
-        </w:rPr>
-        <w:t>SRS-07</w:t>
-      </w:r>
-      <w:r>
-        <w:t>: The system shall connect to the database.</w:t>
-      </w:r>
-      <w:r>
-        <w:rPr>
-          <w:rFonts w:asciiTheme="majorHAnsi" w:hAnsiTheme="majorHAnsi"/>
-          <w:color w:val="2E74B5" w:themeColor="accent1" w:themeShade="BF"/>
-          <w:sz w:val="26"/>
-          <w:szCs w:val="26"/>
-        </w:rPr>
-        <w:br/>
-        <w:t xml:space="preserve"> </w:t>
-      </w:r>
-      <w:r>
-        <w:rPr>
-          <w:rFonts w:asciiTheme="majorHAnsi" w:hAnsiTheme="majorHAnsi"/>
-          <w:color w:val="2E74B5" w:themeColor="accent1" w:themeShade="BF"/>
-          <w:sz w:val="26"/>
-          <w:szCs w:val="26"/>
-        </w:rPr>
-        <w:tab/>
-      </w:r>
-      <w:r>
-        <w:rPr>
-          <w:rFonts w:cs="Arial"/>
-          <w:b/>
-          <w:bCs/>
-          <w:szCs w:val="22"/>
-        </w:rPr>
-        <w:t>SRS-31</w:t>
-      </w:r>
-      <w:r>
-        <w:rPr>
-          <w:rFonts w:cs="Arial"/>
-          <w:szCs w:val="22"/>
-        </w:rPr>
-        <w:t>: The system shall delete the products from the database.</w:t>
-      </w:r>
-      <w:r>
-        <w:rPr>
-          <w:rFonts w:asciiTheme="majorHAnsi" w:hAnsiTheme="majorHAnsi"/>
-          <w:color w:val="2E74B5" w:themeColor="accent1" w:themeShade="BF"/>
-          <w:sz w:val="26"/>
-          <w:szCs w:val="26"/>
-        </w:rPr>
-        <w:br/>
-        <w:t xml:space="preserve"> </w:t>
-      </w:r>
-      <w:r>
-        <w:rPr>
-          <w:rFonts w:asciiTheme="majorHAnsi" w:hAnsiTheme="majorHAnsi"/>
-          <w:color w:val="2E74B5" w:themeColor="accent1" w:themeShade="BF"/>
-          <w:sz w:val="26"/>
-          <w:szCs w:val="26"/>
-        </w:rPr>
-        <w:tab/>
-      </w:r>
-      <w:r>
-        <w:rPr>
-          <w:rFonts w:cs="Arial"/>
-          <w:b/>
-          <w:bCs/>
-          <w:szCs w:val="22"/>
-        </w:rPr>
-        <w:t>SRS-32:</w:t>
-      </w:r>
-      <w:r>
-        <w:rPr>
-          <w:rFonts w:cs="Arial"/>
-          <w:szCs w:val="22"/>
-        </w:rPr>
-        <w:t xml:space="preserve"> The system shall update amount of the products into database.</w:t>
-      </w:r>
-      <w:r>
-        <w:rPr>
-          <w:rFonts w:asciiTheme="majorHAnsi" w:hAnsiTheme="majorHAnsi"/>
-          <w:color w:val="2E74B5" w:themeColor="accent1" w:themeShade="BF"/>
-          <w:sz w:val="26"/>
-          <w:szCs w:val="26"/>
-        </w:rPr>
-        <w:br/>
-        <w:t xml:space="preserve"> </w:t>
-      </w:r>
-      <w:r>
-        <w:rPr>
-          <w:rFonts w:asciiTheme="majorHAnsi" w:hAnsiTheme="majorHAnsi"/>
-          <w:color w:val="2E74B5" w:themeColor="accent1" w:themeShade="BF"/>
-          <w:sz w:val="26"/>
-          <w:szCs w:val="26"/>
-        </w:rPr>
-        <w:tab/>
-      </w:r>
-      <w:r>
-        <w:rPr>
-          <w:rFonts w:cs="Arial"/>
-          <w:b/>
-          <w:bCs/>
-          <w:szCs w:val="22"/>
-        </w:rPr>
-        <w:t>SRS-33</w:t>
-      </w:r>
-      <w:r>
-        <w:rPr>
-          <w:rFonts w:cs="Arial"/>
-          <w:szCs w:val="22"/>
-        </w:rPr>
-        <w:t xml:space="preserve">: The system shall display the error message “The system cannot edit the new </w:t>
-      </w:r>
-      <w:r>
-        <w:rPr>
-          <w:rFonts w:cs="Arial"/>
-          <w:szCs w:val="22"/>
-        </w:rPr>
-        <w:br/>
-        <w:t xml:space="preserve">                              updating”</w:t>
-      </w:r>
-      <w:r>
-        <w:rPr>
-          <w:rFonts w:asciiTheme="majorHAnsi" w:hAnsiTheme="majorHAnsi"/>
-          <w:color w:val="2E74B5" w:themeColor="accent1" w:themeShade="BF"/>
-          <w:sz w:val="26"/>
-          <w:szCs w:val="26"/>
+          <w:color w:val="000000" w:themeColor="text1"/>
+          <w:szCs w:val="22"/>
+        </w:rPr>
+        <w:t>The system update Shopping Cart Page</w:t>
+      </w:r>
+      <w:r>
+        <w:rPr>
+          <w:rStyle w:val="Heading2Char"/>
+          <w:color w:val="000000" w:themeColor="text1"/>
+          <w:szCs w:val="22"/>
         </w:rPr>
         <w:t>.</w:t>
       </w:r>
-      <w:r>
-        <w:rPr>
-          <w:rFonts w:asciiTheme="majorHAnsi" w:hAnsiTheme="majorHAnsi"/>
-          <w:color w:val="2E74B5" w:themeColor="accent1" w:themeShade="BF"/>
-          <w:sz w:val="26"/>
-          <w:szCs w:val="26"/>
-        </w:rPr>
-        <w:br/>
-        <w:t xml:space="preserve"> </w:t>
-      </w:r>
-      <w:r>
-        <w:rPr>
-          <w:rFonts w:asciiTheme="majorHAnsi" w:hAnsiTheme="majorHAnsi"/>
-          <w:color w:val="2E74B5" w:themeColor="accent1" w:themeShade="BF"/>
-          <w:sz w:val="26"/>
-          <w:szCs w:val="26"/>
-        </w:rPr>
-        <w:tab/>
-      </w:r>
-      <w:r>
-        <w:rPr>
-          <w:rFonts w:cs="Arial"/>
-          <w:b/>
-          <w:bCs/>
-          <w:szCs w:val="22"/>
-        </w:rPr>
-        <w:t>SRS-34</w:t>
-      </w:r>
-      <w:r>
-        <w:rPr>
-          <w:rFonts w:cs="Arial"/>
-          <w:szCs w:val="22"/>
-        </w:rPr>
-        <w:t xml:space="preserve">: The system shall display the message “Edit Completed” when updated in the </w:t>
-      </w:r>
-      <w:r>
-        <w:rPr>
-          <w:rFonts w:cs="Arial"/>
-          <w:szCs w:val="22"/>
-        </w:rPr>
-        <w:br/>
-        <w:t xml:space="preserve">                              database.</w:t>
-      </w:r>
-      <w:r>
-        <w:rPr>
-          <w:rFonts w:asciiTheme="majorHAnsi" w:hAnsiTheme="majorHAnsi"/>
-          <w:color w:val="2E74B5" w:themeColor="accent1" w:themeShade="BF"/>
-          <w:sz w:val="26"/>
-          <w:szCs w:val="26"/>
-        </w:rPr>
-        <w:br/>
-        <w:t xml:space="preserve"> </w:t>
-      </w:r>
-      <w:r>
-        <w:rPr>
-          <w:rFonts w:asciiTheme="majorHAnsi" w:hAnsiTheme="majorHAnsi"/>
-          <w:color w:val="2E74B5" w:themeColor="accent1" w:themeShade="BF"/>
-          <w:sz w:val="26"/>
-          <w:szCs w:val="26"/>
-        </w:rPr>
-        <w:tab/>
-      </w:r>
-      <w:r>
-        <w:rPr>
-          <w:rFonts w:cs="Arial"/>
-          <w:b/>
-          <w:bCs/>
-          <w:szCs w:val="22"/>
-        </w:rPr>
-        <w:t>SRS-35</w:t>
-      </w:r>
-      <w:r>
-        <w:rPr>
-          <w:rFonts w:cs="Arial"/>
-          <w:szCs w:val="22"/>
-        </w:rPr>
-        <w:t>: The system provide an interface for edit function.</w:t>
-      </w:r>
-      <w:r>
+    </w:p>
+    <w:p>
+      <w:pPr>
+        <w:ind w:firstLine="720"/>
         <w:rPr>
           <w:rFonts w:ascii="Arial" w:hAnsi="Arial" w:cs="Arial"/>
           <w:sz w:val="20"/>
           <w:szCs w:val="20"/>
         </w:rPr>
+      </w:pPr>
+      <w:r>
+        <w:rPr>
+          <w:rStyle w:val="Heading2Char"/>
+          <w:b/>
+          <w:bCs/>
+          <w:color w:val="000000" w:themeColor="text1"/>
+          <w:szCs w:val="26"/>
+          <w:u w:val="single"/>
+        </w:rPr>
+        <w:lastRenderedPageBreak/>
+        <w:t>System Requirement Specification</w:t>
+      </w:r>
+      <w:r>
+        <w:rPr>
+          <w:rFonts w:asciiTheme="majorHAnsi" w:hAnsiTheme="majorHAnsi"/>
+          <w:color w:val="2E74B5" w:themeColor="accent1" w:themeShade="BF"/>
+          <w:sz w:val="26"/>
+          <w:szCs w:val="26"/>
+        </w:rPr>
         <w:br/>
+        <w:t xml:space="preserve"> </w:t>
       </w:r>
       <w:r>
         <w:rPr>
           <w:rFonts w:asciiTheme="majorHAnsi" w:hAnsiTheme="majorHAnsi"/>
-          <w:b/>
-          <w:bCs/>
-          <w:color w:val="2E74B5" w:themeColor="accent1" w:themeShade="BF"/>
-          <w:sz w:val="26"/>
-          <w:szCs w:val="26"/>
-        </w:rPr>
-        <w:t xml:space="preserve">URS-07: </w:t>
+          <w:color w:val="2E74B5" w:themeColor="accent1" w:themeShade="BF"/>
+          <w:sz w:val="26"/>
+          <w:szCs w:val="26"/>
+        </w:rPr>
+        <w:tab/>
+      </w:r>
+      <w:r>
+        <w:rPr>
+          <w:b/>
+          <w:bCs/>
+        </w:rPr>
+        <w:t>SRS-07</w:t>
+      </w:r>
+      <w:r>
+        <w:t>: The system shall connect to the database.</w:t>
       </w:r>
       <w:r>
         <w:rPr>
@@ -6044,646 +5855,217 @@
           <w:sz w:val="26"/>
           <w:szCs w:val="26"/>
         </w:rPr>
-        <w:t>Customer can save the product in the shopping cart.</w:t>
-      </w:r>
-    </w:p>
-    <w:p>
-      <w:pPr>
-        <w:rPr>
-          <w:rStyle w:val="Heading2Char"/>
-          <w:color w:val="000000" w:themeColor="text1"/>
-          <w:szCs w:val="26"/>
-        </w:rPr>
-      </w:pPr>
-      <w:r>
-        <w:rPr>
-          <w:rStyle w:val="Heading2Char"/>
-          <w:b/>
-          <w:bCs/>
-          <w:color w:val="000000" w:themeColor="text1"/>
-          <w:szCs w:val="26"/>
-        </w:rPr>
-        <w:t xml:space="preserve">Introduction: </w:t>
-      </w:r>
-      <w:r>
-        <w:rPr>
-          <w:rStyle w:val="Heading2Char"/>
-          <w:color w:val="000000" w:themeColor="text1"/>
-          <w:szCs w:val="26"/>
-        </w:rPr>
-        <w:t xml:space="preserve"> </w:t>
-      </w:r>
-    </w:p>
-    <w:p>
-      <w:pPr>
-        <w:rPr>
-          <w:rStyle w:val="Heading2Char"/>
-          <w:b/>
-          <w:bCs/>
-          <w:color w:val="000000" w:themeColor="text1"/>
-          <w:sz w:val="28"/>
-          <w:szCs w:val="28"/>
-        </w:rPr>
-      </w:pPr>
-      <w:r>
-        <w:rPr>
-          <w:rStyle w:val="Heading2Char"/>
-          <w:b/>
-          <w:bCs/>
-          <w:color w:val="000000" w:themeColor="text1"/>
-          <w:szCs w:val="26"/>
-        </w:rPr>
-        <w:t>Input:</w:t>
-      </w:r>
-      <w:r>
-        <w:rPr>
-          <w:rStyle w:val="Heading2Char"/>
-          <w:b/>
-          <w:bCs/>
-          <w:color w:val="000000" w:themeColor="text1"/>
-          <w:sz w:val="28"/>
-        </w:rPr>
-        <w:t xml:space="preserve"> </w:t>
-      </w:r>
-      <w:r>
-        <w:rPr>
-          <w:rStyle w:val="Heading2Char"/>
-          <w:color w:val="000000" w:themeColor="text1"/>
-          <w:sz w:val="22"/>
-          <w:szCs w:val="22"/>
-        </w:rPr>
-        <w:t xml:space="preserve">Customer request a </w:t>
-      </w:r>
-      <w:r>
-        <w:rPr>
-          <w:rStyle w:val="Heading2Char"/>
-          <w:color w:val="000000" w:themeColor="text1"/>
-          <w:sz w:val="22"/>
-          <w:szCs w:val="22"/>
-        </w:rPr>
-        <w:t>Product</w:t>
-      </w:r>
-      <w:r>
-        <w:rPr>
-          <w:rStyle w:val="Heading2Char"/>
-          <w:color w:val="000000" w:themeColor="text1"/>
-          <w:sz w:val="22"/>
-          <w:szCs w:val="22"/>
-        </w:rPr>
-        <w:t xml:space="preserve"> Page.</w:t>
-      </w:r>
-    </w:p>
-    <w:tbl>
-      <w:tblPr>
-        <w:tblStyle w:val="TableGrid"/>
-        <w:tblW w:w="0" w:type="auto"/>
-        <w:tblInd w:w="-5" w:type="dxa"/>
-        <w:tblLook w:val="04A0" w:firstRow="1" w:lastRow="0" w:firstColumn="1" w:lastColumn="0" w:noHBand="0" w:noVBand="1"/>
-      </w:tblPr>
-      <w:tblGrid>
-        <w:gridCol w:w="1849"/>
-        <w:gridCol w:w="901"/>
-        <w:gridCol w:w="2407"/>
-        <w:gridCol w:w="2493"/>
-        <w:gridCol w:w="1705"/>
-      </w:tblGrid>
-      <w:tr>
-        <w:tc>
-          <w:tcPr>
-            <w:tcW w:w="1849" w:type="dxa"/>
-            <w:shd w:val="clear" w:color="auto" w:fill="2E74B5" w:themeFill="accent1" w:themeFillShade="BF"/>
-          </w:tcPr>
-          <w:p>
-            <w:pPr>
-              <w:jc w:val="center"/>
-              <w:rPr>
-                <w:rStyle w:val="Heading2Char"/>
-                <w:b/>
-                <w:bCs/>
-                <w:color w:val="FFFFFF" w:themeColor="background1"/>
-                <w:sz w:val="22"/>
-                <w:szCs w:val="22"/>
-              </w:rPr>
-            </w:pPr>
-            <w:r>
-              <w:rPr>
-                <w:rStyle w:val="Heading2Char"/>
-                <w:b/>
-                <w:bCs/>
-                <w:color w:val="FFFFFF" w:themeColor="background1"/>
-                <w:sz w:val="22"/>
-                <w:szCs w:val="22"/>
-              </w:rPr>
-              <w:t>Name</w:t>
-            </w:r>
-          </w:p>
-        </w:tc>
-        <w:tc>
-          <w:tcPr>
-            <w:tcW w:w="901" w:type="dxa"/>
-            <w:shd w:val="clear" w:color="auto" w:fill="2E74B5" w:themeFill="accent1" w:themeFillShade="BF"/>
-          </w:tcPr>
-          <w:p>
-            <w:pPr>
-              <w:jc w:val="center"/>
-              <w:rPr>
-                <w:rStyle w:val="Heading2Char"/>
-                <w:b/>
-                <w:bCs/>
-                <w:color w:val="FFFFFF" w:themeColor="background1"/>
-                <w:sz w:val="22"/>
-                <w:szCs w:val="22"/>
-              </w:rPr>
-            </w:pPr>
-            <w:r>
-              <w:rPr>
-                <w:rStyle w:val="Heading2Char"/>
-                <w:b/>
-                <w:bCs/>
-                <w:color w:val="FFFFFF" w:themeColor="background1"/>
-                <w:sz w:val="22"/>
-                <w:szCs w:val="22"/>
-              </w:rPr>
-              <w:t>Type</w:t>
-            </w:r>
-          </w:p>
-        </w:tc>
-        <w:tc>
-          <w:tcPr>
-            <w:tcW w:w="2407" w:type="dxa"/>
-            <w:shd w:val="clear" w:color="auto" w:fill="2E74B5" w:themeFill="accent1" w:themeFillShade="BF"/>
-          </w:tcPr>
-          <w:p>
-            <w:pPr>
-              <w:jc w:val="center"/>
-              <w:rPr>
-                <w:rStyle w:val="Heading2Char"/>
-                <w:b/>
-                <w:bCs/>
-                <w:color w:val="FFFFFF" w:themeColor="background1"/>
-                <w:sz w:val="22"/>
-                <w:szCs w:val="22"/>
-              </w:rPr>
-            </w:pPr>
-            <w:r>
-              <w:rPr>
-                <w:rStyle w:val="Heading2Char"/>
-                <w:b/>
-                <w:bCs/>
-                <w:color w:val="FFFFFF" w:themeColor="background1"/>
-                <w:sz w:val="22"/>
-                <w:szCs w:val="22"/>
-              </w:rPr>
-              <w:t>Description</w:t>
-            </w:r>
-          </w:p>
-        </w:tc>
-        <w:tc>
-          <w:tcPr>
-            <w:tcW w:w="2493" w:type="dxa"/>
-            <w:shd w:val="clear" w:color="auto" w:fill="2E74B5" w:themeFill="accent1" w:themeFillShade="BF"/>
-          </w:tcPr>
-          <w:p>
-            <w:pPr>
-              <w:jc w:val="center"/>
-              <w:rPr>
-                <w:rStyle w:val="Heading2Char"/>
-                <w:b/>
-                <w:bCs/>
-                <w:color w:val="FFFFFF" w:themeColor="background1"/>
-                <w:sz w:val="22"/>
-                <w:szCs w:val="22"/>
-              </w:rPr>
-            </w:pPr>
-            <w:r>
-              <w:rPr>
-                <w:rStyle w:val="Heading2Char"/>
-                <w:b/>
-                <w:bCs/>
-                <w:color w:val="FFFFFF" w:themeColor="background1"/>
-                <w:sz w:val="22"/>
-                <w:szCs w:val="22"/>
-              </w:rPr>
-              <w:t>Example</w:t>
-            </w:r>
-          </w:p>
-        </w:tc>
-        <w:tc>
-          <w:tcPr>
-            <w:tcW w:w="1705" w:type="dxa"/>
-            <w:shd w:val="clear" w:color="auto" w:fill="2E74B5" w:themeFill="accent1" w:themeFillShade="BF"/>
-          </w:tcPr>
-          <w:p>
-            <w:pPr>
-              <w:jc w:val="center"/>
-              <w:rPr>
-                <w:rStyle w:val="Heading2Char"/>
-                <w:b/>
-                <w:bCs/>
-                <w:color w:val="FFFFFF" w:themeColor="background1"/>
-                <w:sz w:val="22"/>
-                <w:szCs w:val="22"/>
-              </w:rPr>
-            </w:pPr>
-            <w:r>
-              <w:rPr>
-                <w:rStyle w:val="Heading2Char"/>
-                <w:b/>
-                <w:bCs/>
-                <w:color w:val="FFFFFF" w:themeColor="background1"/>
-                <w:sz w:val="22"/>
-                <w:szCs w:val="22"/>
-              </w:rPr>
-              <w:t>Remarks</w:t>
-            </w:r>
-          </w:p>
-        </w:tc>
-      </w:tr>
-      <w:tr>
-        <w:tc>
-          <w:tcPr>
-            <w:tcW w:w="1849" w:type="dxa"/>
-          </w:tcPr>
-          <w:p>
-            <w:pPr>
-              <w:jc w:val="center"/>
-              <w:rPr>
-                <w:rStyle w:val="Heading2Char"/>
-                <w:color w:val="000000" w:themeColor="text1"/>
-                <w:sz w:val="22"/>
-                <w:szCs w:val="22"/>
-              </w:rPr>
-            </w:pPr>
-          </w:p>
-        </w:tc>
-        <w:tc>
-          <w:tcPr>
-            <w:tcW w:w="901" w:type="dxa"/>
-          </w:tcPr>
-          <w:p>
-            <w:pPr>
-              <w:jc w:val="center"/>
-              <w:rPr>
-                <w:rStyle w:val="Heading2Char"/>
-                <w:color w:val="000000" w:themeColor="text1"/>
-                <w:sz w:val="22"/>
-                <w:szCs w:val="22"/>
-              </w:rPr>
-            </w:pPr>
-          </w:p>
-        </w:tc>
-        <w:tc>
-          <w:tcPr>
-            <w:tcW w:w="2407" w:type="dxa"/>
-          </w:tcPr>
-          <w:p>
-            <w:pPr>
-              <w:rPr>
-                <w:rStyle w:val="Heading2Char"/>
-                <w:color w:val="000000" w:themeColor="text1"/>
-                <w:sz w:val="22"/>
-                <w:szCs w:val="22"/>
-              </w:rPr>
-            </w:pPr>
-          </w:p>
-        </w:tc>
-        <w:tc>
-          <w:tcPr>
-            <w:tcW w:w="2493" w:type="dxa"/>
-          </w:tcPr>
-          <w:p>
-            <w:pPr>
-              <w:jc w:val="center"/>
-              <w:rPr>
-                <w:rStyle w:val="Heading2Char"/>
-                <w:color w:val="000000" w:themeColor="text1"/>
-                <w:sz w:val="22"/>
-                <w:szCs w:val="22"/>
-              </w:rPr>
-            </w:pPr>
-          </w:p>
-        </w:tc>
-        <w:tc>
-          <w:tcPr>
-            <w:tcW w:w="1705" w:type="dxa"/>
-          </w:tcPr>
-          <w:p>
-            <w:pPr>
-              <w:jc w:val="center"/>
-              <w:rPr>
-                <w:rStyle w:val="Heading2Char"/>
-                <w:color w:val="000000" w:themeColor="text1"/>
-                <w:sz w:val="22"/>
-                <w:szCs w:val="22"/>
-              </w:rPr>
-            </w:pPr>
-          </w:p>
-        </w:tc>
-      </w:tr>
-    </w:tbl>
-    <w:p>
-      <w:pPr>
-        <w:rPr>
-          <w:rStyle w:val="Heading2Char"/>
-          <w:b/>
-          <w:bCs/>
-          <w:color w:val="000000" w:themeColor="text1"/>
-          <w:sz w:val="22"/>
-          <w:szCs w:val="22"/>
-        </w:rPr>
-      </w:pPr>
-    </w:p>
-    <w:p>
-      <w:pPr>
-        <w:rPr>
-          <w:rStyle w:val="Heading2Char"/>
-          <w:b/>
-          <w:bCs/>
-          <w:color w:val="000000" w:themeColor="text1"/>
-          <w:szCs w:val="26"/>
-        </w:rPr>
-      </w:pPr>
-      <w:r>
-        <w:rPr>
-          <w:rStyle w:val="Heading2Char"/>
-          <w:b/>
-          <w:bCs/>
-          <w:color w:val="000000" w:themeColor="text1"/>
-          <w:szCs w:val="26"/>
-        </w:rPr>
-        <w:t>Flow of Execution:</w:t>
-      </w:r>
-    </w:p>
-    <w:p>
-      <w:pPr>
-        <w:jc w:val="center"/>
-        <w:rPr>
-          <w:rStyle w:val="Heading2Char"/>
-          <w:b/>
-          <w:bCs/>
-          <w:color w:val="000000" w:themeColor="text1"/>
-          <w:szCs w:val="26"/>
-        </w:rPr>
-      </w:pPr>
+        <w:br/>
+        <w:t xml:space="preserve"> </w:t>
+      </w:r>
+      <w:r>
+        <w:rPr>
+          <w:rFonts w:asciiTheme="majorHAnsi" w:hAnsiTheme="majorHAnsi"/>
+          <w:color w:val="2E74B5" w:themeColor="accent1" w:themeShade="BF"/>
+          <w:sz w:val="26"/>
+          <w:szCs w:val="26"/>
+        </w:rPr>
+        <w:tab/>
+      </w:r>
+      <w:r>
+        <w:rPr>
+          <w:rFonts w:cs="Arial"/>
+          <w:b/>
+          <w:bCs/>
+          <w:szCs w:val="22"/>
+        </w:rPr>
+        <w:t>SRS-31</w:t>
+      </w:r>
+      <w:r>
+        <w:rPr>
+          <w:rFonts w:cs="Arial"/>
+          <w:szCs w:val="22"/>
+        </w:rPr>
+        <w:t>: The system shall delete the products from the database.</w:t>
+      </w:r>
+      <w:r>
+        <w:rPr>
+          <w:rFonts w:asciiTheme="majorHAnsi" w:hAnsiTheme="majorHAnsi"/>
+          <w:color w:val="2E74B5" w:themeColor="accent1" w:themeShade="BF"/>
+          <w:sz w:val="26"/>
+          <w:szCs w:val="26"/>
+        </w:rPr>
+        <w:br/>
+        <w:t xml:space="preserve"> </w:t>
+      </w:r>
+      <w:r>
+        <w:rPr>
+          <w:rFonts w:asciiTheme="majorHAnsi" w:hAnsiTheme="majorHAnsi"/>
+          <w:color w:val="2E74B5" w:themeColor="accent1" w:themeShade="BF"/>
+          <w:sz w:val="26"/>
+          <w:szCs w:val="26"/>
+        </w:rPr>
+        <w:tab/>
+      </w:r>
+      <w:r>
+        <w:rPr>
+          <w:rFonts w:cs="Arial"/>
+          <w:b/>
+          <w:bCs/>
+          <w:szCs w:val="22"/>
+        </w:rPr>
+        <w:t>SRS-32:</w:t>
+      </w:r>
+      <w:r>
+        <w:rPr>
+          <w:rFonts w:cs="Arial"/>
+          <w:szCs w:val="22"/>
+        </w:rPr>
+        <w:t xml:space="preserve"> The system shall update amount of the products into database.</w:t>
+      </w:r>
+      <w:r>
+        <w:rPr>
+          <w:rFonts w:asciiTheme="majorHAnsi" w:hAnsiTheme="majorHAnsi"/>
+          <w:color w:val="2E74B5" w:themeColor="accent1" w:themeShade="BF"/>
+          <w:sz w:val="26"/>
+          <w:szCs w:val="26"/>
+        </w:rPr>
+        <w:br/>
+        <w:t xml:space="preserve"> </w:t>
+      </w:r>
+      <w:r>
+        <w:rPr>
+          <w:rFonts w:asciiTheme="majorHAnsi" w:hAnsiTheme="majorHAnsi"/>
+          <w:color w:val="2E74B5" w:themeColor="accent1" w:themeShade="BF"/>
+          <w:sz w:val="26"/>
+          <w:szCs w:val="26"/>
+        </w:rPr>
+        <w:tab/>
+      </w:r>
+      <w:r>
+        <w:rPr>
+          <w:rFonts w:cs="Arial"/>
+          <w:b/>
+          <w:bCs/>
+          <w:szCs w:val="22"/>
+        </w:rPr>
+        <w:t>SRS-33</w:t>
+      </w:r>
+      <w:r>
+        <w:rPr>
+          <w:rFonts w:cs="Arial"/>
+          <w:szCs w:val="22"/>
+        </w:rPr>
+        <w:t xml:space="preserve">: The system shall display the error message “The system cannot edit the new </w:t>
+      </w:r>
+      <w:r>
+        <w:rPr>
+          <w:rFonts w:cs="Arial"/>
+          <w:szCs w:val="22"/>
+        </w:rPr>
+        <w:br/>
+        <w:t xml:space="preserve">                              updating”</w:t>
+      </w:r>
+      <w:r>
+        <w:rPr>
+          <w:rFonts w:asciiTheme="majorHAnsi" w:hAnsiTheme="majorHAnsi"/>
+          <w:color w:val="2E74B5" w:themeColor="accent1" w:themeShade="BF"/>
+          <w:sz w:val="26"/>
+          <w:szCs w:val="26"/>
+        </w:rPr>
+        <w:t>.</w:t>
+      </w:r>
+      <w:r>
+        <w:rPr>
+          <w:rFonts w:asciiTheme="majorHAnsi" w:hAnsiTheme="majorHAnsi"/>
+          <w:color w:val="2E74B5" w:themeColor="accent1" w:themeShade="BF"/>
+          <w:sz w:val="26"/>
+          <w:szCs w:val="26"/>
+        </w:rPr>
+        <w:br/>
+        <w:t xml:space="preserve"> </w:t>
+      </w:r>
+      <w:r>
+        <w:rPr>
+          <w:rFonts w:asciiTheme="majorHAnsi" w:hAnsiTheme="majorHAnsi"/>
+          <w:color w:val="2E74B5" w:themeColor="accent1" w:themeShade="BF"/>
+          <w:sz w:val="26"/>
+          <w:szCs w:val="26"/>
+        </w:rPr>
+        <w:tab/>
+      </w:r>
+      <w:r>
+        <w:rPr>
+          <w:rFonts w:cs="Arial"/>
+          <w:b/>
+          <w:bCs/>
+          <w:szCs w:val="22"/>
+        </w:rPr>
+        <w:t>SRS-34</w:t>
+      </w:r>
+      <w:r>
+        <w:rPr>
+          <w:rFonts w:cs="Arial"/>
+          <w:szCs w:val="22"/>
+        </w:rPr>
+        <w:t xml:space="preserve">: The system shall display the message “Edit Completed” when updated in the </w:t>
+      </w:r>
+      <w:r>
+        <w:rPr>
+          <w:rFonts w:cs="Arial"/>
+          <w:szCs w:val="22"/>
+        </w:rPr>
+        <w:br/>
+        <w:t xml:space="preserve">                              database.</w:t>
+      </w:r>
+      <w:r>
+        <w:rPr>
+          <w:rFonts w:asciiTheme="majorHAnsi" w:hAnsiTheme="majorHAnsi"/>
+          <w:color w:val="2E74B5" w:themeColor="accent1" w:themeShade="BF"/>
+          <w:sz w:val="26"/>
+          <w:szCs w:val="26"/>
+        </w:rPr>
+        <w:br/>
+        <w:t xml:space="preserve"> </w:t>
+      </w:r>
+      <w:r>
+        <w:rPr>
+          <w:rFonts w:asciiTheme="majorHAnsi" w:hAnsiTheme="majorHAnsi"/>
+          <w:color w:val="2E74B5" w:themeColor="accent1" w:themeShade="BF"/>
+          <w:sz w:val="26"/>
+          <w:szCs w:val="26"/>
+        </w:rPr>
+        <w:tab/>
+      </w:r>
+      <w:r>
+        <w:rPr>
+          <w:rFonts w:cs="Arial"/>
+          <w:b/>
+          <w:bCs/>
+          <w:szCs w:val="22"/>
+        </w:rPr>
+        <w:t>SRS-35</w:t>
+      </w:r>
+      <w:r>
+        <w:rPr>
+          <w:rFonts w:cs="Arial"/>
+          <w:szCs w:val="22"/>
+        </w:rPr>
+        <w:t>: The system provide an interface for edit function.</w:t>
+      </w:r>
     </w:p>
     <w:p>
       <w:pPr>
         <w:ind w:firstLine="720"/>
         <w:rPr>
-          <w:rFonts w:cs="Arial"/>
-          <w:szCs w:val="22"/>
-        </w:rPr>
-      </w:pPr>
-      <w:r>
-        <w:rPr>
-          <w:rStyle w:val="Heading2Char"/>
-          <w:b/>
-          <w:bCs/>
-          <w:color w:val="000000" w:themeColor="text1"/>
-          <w:szCs w:val="26"/>
-        </w:rPr>
-        <w:t>Output:</w:t>
-      </w:r>
-      <w:r>
-        <w:rPr>
-          <w:rStyle w:val="Heading2Char"/>
-          <w:b/>
-          <w:bCs/>
-          <w:color w:val="000000" w:themeColor="text1"/>
-          <w:sz w:val="28"/>
-        </w:rPr>
-        <w:t xml:space="preserve"> </w:t>
-      </w:r>
-      <w:r>
-        <w:rPr>
-          <w:rStyle w:val="Heading2Char"/>
-          <w:color w:val="000000" w:themeColor="text1"/>
-          <w:szCs w:val="22"/>
-        </w:rPr>
-        <w:t xml:space="preserve"> </w:t>
-      </w:r>
-      <w:r>
-        <w:rPr>
-          <w:rStyle w:val="Heading2Char"/>
-          <w:b/>
-          <w:bCs/>
-          <w:color w:val="000000" w:themeColor="text1"/>
-          <w:szCs w:val="26"/>
-          <w:u w:val="single"/>
-        </w:rPr>
-        <w:t>System Requirement Specification</w:t>
-      </w:r>
-      <w:r>
-        <w:rPr>
           <w:rFonts w:asciiTheme="majorHAnsi" w:hAnsiTheme="majorHAnsi"/>
           <w:color w:val="2E74B5" w:themeColor="accent1" w:themeShade="BF"/>
           <w:sz w:val="26"/>
           <w:szCs w:val="26"/>
         </w:rPr>
-        <w:br/>
-        <w:t xml:space="preserve"> </w:t>
-      </w:r>
-      <w:r>
-        <w:rPr>
-          <w:rFonts w:asciiTheme="majorHAnsi" w:hAnsiTheme="majorHAnsi"/>
-          <w:color w:val="2E74B5" w:themeColor="accent1" w:themeShade="BF"/>
-          <w:sz w:val="26"/>
-          <w:szCs w:val="26"/>
-        </w:rPr>
-        <w:tab/>
-      </w:r>
-      <w:r>
-        <w:rPr>
-          <w:b/>
-          <w:bCs/>
-        </w:rPr>
-        <w:t>SRS-07</w:t>
-      </w:r>
-      <w:r>
-        <w:t>: The system shall connect to the database.</w:t>
-      </w:r>
-      <w:r>
-        <w:rPr>
-          <w:rFonts w:asciiTheme="majorHAnsi" w:hAnsiTheme="majorHAnsi"/>
-          <w:color w:val="2E74B5" w:themeColor="accent1" w:themeShade="BF"/>
-          <w:sz w:val="26"/>
-          <w:szCs w:val="26"/>
-        </w:rPr>
-        <w:br/>
-      </w:r>
+      </w:pPr>
       <w:r>
         <w:rPr>
           <w:rFonts w:ascii="Arial" w:hAnsi="Arial" w:cs="Arial"/>
           <w:sz w:val="20"/>
           <w:szCs w:val="20"/>
         </w:rPr>
-        <w:t xml:space="preserve"> </w:t>
-      </w:r>
-      <w:r>
-        <w:rPr>
-          <w:rFonts w:ascii="Arial" w:hAnsi="Arial" w:cs="Arial"/>
-          <w:sz w:val="20"/>
-          <w:szCs w:val="20"/>
-        </w:rPr>
-        <w:tab/>
-      </w:r>
-      <w:r>
-        <w:rPr>
-          <w:rFonts w:cs="Arial"/>
-          <w:b/>
-          <w:bCs/>
-          <w:szCs w:val="22"/>
-        </w:rPr>
-        <w:t>SRS-36:</w:t>
-      </w:r>
-      <w:r>
-        <w:rPr>
-          <w:rFonts w:cs="Arial"/>
-          <w:szCs w:val="22"/>
-        </w:rPr>
-        <w:t xml:space="preserve"> The system shall update information into the database.</w:t>
-      </w:r>
-      <w:r>
-        <w:rPr>
-          <w:szCs w:val="22"/>
-        </w:rPr>
         <w:br/>
-        <w:t xml:space="preserve"> </w:t>
-      </w:r>
-      <w:r>
-        <w:rPr>
-          <w:rFonts w:cs="Arial"/>
-          <w:b/>
-          <w:bCs/>
-          <w:szCs w:val="22"/>
-        </w:rPr>
-        <w:tab/>
-        <w:t>SRS-37:</w:t>
-      </w:r>
-      <w:r>
-        <w:rPr>
-          <w:rFonts w:cs="Arial"/>
-          <w:szCs w:val="22"/>
-        </w:rPr>
-        <w:t xml:space="preserve"> The system shall display error message “The system cannot save the new product”</w:t>
-      </w:r>
-      <w:r>
-        <w:rPr>
-          <w:szCs w:val="22"/>
-        </w:rPr>
-        <w:t>.</w:t>
-      </w:r>
-      <w:r>
-        <w:rPr>
-          <w:szCs w:val="22"/>
-        </w:rPr>
-        <w:br/>
-        <w:t xml:space="preserve"> </w:t>
-      </w:r>
-      <w:r>
-        <w:rPr>
-          <w:szCs w:val="22"/>
-        </w:rPr>
-        <w:tab/>
-      </w:r>
-      <w:r>
-        <w:rPr>
-          <w:rFonts w:cs="Arial"/>
-          <w:b/>
-          <w:bCs/>
-          <w:szCs w:val="22"/>
-        </w:rPr>
-        <w:t>SRS-38:</w:t>
-      </w:r>
-      <w:r>
-        <w:rPr>
-          <w:rFonts w:cs="Arial"/>
-          <w:szCs w:val="22"/>
-        </w:rPr>
-        <w:t xml:space="preserve"> The system shall display error message “The system cannot connect to the </w:t>
-      </w:r>
-      <w:r>
-        <w:rPr>
-          <w:rFonts w:cs="Arial"/>
-          <w:szCs w:val="22"/>
-        </w:rPr>
-        <w:br/>
-        <w:t xml:space="preserve">                             database”.</w:t>
-      </w:r>
-      <w:r>
-        <w:rPr>
-          <w:rFonts w:cs="Arial"/>
-          <w:szCs w:val="22"/>
-        </w:rPr>
-        <w:br/>
-        <w:t xml:space="preserve"> </w:t>
-      </w:r>
-      <w:r>
-        <w:rPr>
-          <w:rFonts w:cs="Arial"/>
-          <w:szCs w:val="22"/>
-        </w:rPr>
-        <w:tab/>
-      </w:r>
-      <w:r>
-        <w:rPr>
-          <w:rFonts w:cs="Arial"/>
-          <w:b/>
-          <w:bCs/>
-          <w:szCs w:val="22"/>
-        </w:rPr>
-        <w:t>SRS-39:</w:t>
-      </w:r>
-      <w:r>
-        <w:rPr>
-          <w:rFonts w:cs="Arial"/>
-          <w:szCs w:val="22"/>
-        </w:rPr>
-        <w:t xml:space="preserve"> The system shall display the message “Save Completed” when updated in the </w:t>
-      </w:r>
-      <w:r>
-        <w:rPr>
-          <w:rFonts w:cs="Arial"/>
-          <w:szCs w:val="22"/>
-        </w:rPr>
-        <w:br/>
-        <w:t xml:space="preserve">                             database.</w:t>
-      </w:r>
-      <w:r>
-        <w:rPr>
-          <w:szCs w:val="22"/>
-        </w:rPr>
-        <w:br/>
-        <w:t xml:space="preserve"> </w:t>
-      </w:r>
-      <w:r>
-        <w:rPr>
-          <w:szCs w:val="22"/>
-        </w:rPr>
-        <w:tab/>
-      </w:r>
-      <w:r>
-        <w:rPr>
-          <w:rFonts w:cs="Arial"/>
-          <w:b/>
-          <w:bCs/>
-          <w:szCs w:val="22"/>
-        </w:rPr>
-        <w:t>SRS-40:</w:t>
-      </w:r>
-      <w:r>
-        <w:rPr>
-          <w:rFonts w:cs="Arial"/>
-          <w:szCs w:val="22"/>
-        </w:rPr>
-        <w:t xml:space="preserve"> The system provide an interface for save function.</w:t>
-      </w:r>
-      <w:r>
-        <w:rPr>
-          <w:rFonts w:cs="Arial"/>
-          <w:szCs w:val="22"/>
-        </w:rPr>
-        <w:br/>
       </w:r>
       <w:r>
         <w:rPr>
@@ -6694,7 +6076,7 @@
           <w:sz w:val="26"/>
           <w:szCs w:val="26"/>
         </w:rPr>
-        <w:t xml:space="preserve">URS-08: </w:t>
+        <w:t xml:space="preserve">URS-07: </w:t>
       </w:r>
       <w:r>
         <w:rPr>
@@ -6703,7 +6085,7 @@
           <w:sz w:val="26"/>
           <w:szCs w:val="26"/>
         </w:rPr>
-        <w:t>Customer can check out for purchase the product.</w:t>
+        <w:t>Customer can save the product in the shopping cart.</w:t>
       </w:r>
     </w:p>
     <w:p>
@@ -6731,6 +6113,14 @@
           <w:szCs w:val="26"/>
         </w:rPr>
         <w:t xml:space="preserve"> </w:t>
+      </w:r>
+      <w:r>
+        <w:rPr>
+          <w:rStyle w:val="Heading2Char"/>
+          <w:color w:val="000000" w:themeColor="text1"/>
+          <w:szCs w:val="26"/>
+        </w:rPr>
+        <w:t>Customer save products into Shopping Cart system.</w:t>
       </w:r>
     </w:p>
     <w:p>
@@ -6771,285 +6161,19 @@
           <w:sz w:val="22"/>
           <w:szCs w:val="22"/>
         </w:rPr>
-        <w:t xml:space="preserve">Customer request a </w:t>
-      </w:r>
-      <w:r>
-        <w:rPr>
-          <w:rStyle w:val="Heading2Char"/>
+        <w:t>Customer select “save” button.</w:t>
+      </w:r>
+    </w:p>
+    <w:p>
+      <w:pPr>
+        <w:rPr>
+          <w:rStyle w:val="Heading2Char"/>
+          <w:b/>
+          <w:bCs/>
           <w:color w:val="000000" w:themeColor="text1"/>
           <w:sz w:val="22"/>
           <w:szCs w:val="22"/>
         </w:rPr>
-        <w:t>Product</w:t>
-      </w:r>
-      <w:r>
-        <w:rPr>
-          <w:rStyle w:val="Heading2Char"/>
-          <w:color w:val="000000" w:themeColor="text1"/>
-          <w:sz w:val="22"/>
-          <w:szCs w:val="22"/>
-        </w:rPr>
-        <w:t xml:space="preserve"> Page.</w:t>
-      </w:r>
-    </w:p>
-    <w:tbl>
-      <w:tblPr>
-        <w:tblStyle w:val="TableGrid"/>
-        <w:tblW w:w="0" w:type="auto"/>
-        <w:tblInd w:w="-5" w:type="dxa"/>
-        <w:tblLook w:val="04A0" w:firstRow="1" w:lastRow="0" w:firstColumn="1" w:lastColumn="0" w:noHBand="0" w:noVBand="1"/>
-      </w:tblPr>
-      <w:tblGrid>
-        <w:gridCol w:w="1849"/>
-        <w:gridCol w:w="901"/>
-        <w:gridCol w:w="2407"/>
-        <w:gridCol w:w="2493"/>
-        <w:gridCol w:w="1705"/>
-      </w:tblGrid>
-      <w:tr>
-        <w:tc>
-          <w:tcPr>
-            <w:tcW w:w="1849" w:type="dxa"/>
-            <w:shd w:val="clear" w:color="auto" w:fill="2E74B5" w:themeFill="accent1" w:themeFillShade="BF"/>
-          </w:tcPr>
-          <w:p>
-            <w:pPr>
-              <w:jc w:val="center"/>
-              <w:rPr>
-                <w:rStyle w:val="Heading2Char"/>
-                <w:b/>
-                <w:bCs/>
-                <w:color w:val="FFFFFF" w:themeColor="background1"/>
-                <w:sz w:val="22"/>
-                <w:szCs w:val="22"/>
-              </w:rPr>
-            </w:pPr>
-            <w:r>
-              <w:rPr>
-                <w:rStyle w:val="Heading2Char"/>
-                <w:b/>
-                <w:bCs/>
-                <w:color w:val="FFFFFF" w:themeColor="background1"/>
-                <w:sz w:val="22"/>
-                <w:szCs w:val="22"/>
-              </w:rPr>
-              <w:t>Name</w:t>
-            </w:r>
-          </w:p>
-        </w:tc>
-        <w:tc>
-          <w:tcPr>
-            <w:tcW w:w="901" w:type="dxa"/>
-            <w:shd w:val="clear" w:color="auto" w:fill="2E74B5" w:themeFill="accent1" w:themeFillShade="BF"/>
-          </w:tcPr>
-          <w:p>
-            <w:pPr>
-              <w:jc w:val="center"/>
-              <w:rPr>
-                <w:rStyle w:val="Heading2Char"/>
-                <w:b/>
-                <w:bCs/>
-                <w:color w:val="FFFFFF" w:themeColor="background1"/>
-                <w:sz w:val="22"/>
-                <w:szCs w:val="22"/>
-              </w:rPr>
-            </w:pPr>
-            <w:r>
-              <w:rPr>
-                <w:rStyle w:val="Heading2Char"/>
-                <w:b/>
-                <w:bCs/>
-                <w:color w:val="FFFFFF" w:themeColor="background1"/>
-                <w:sz w:val="22"/>
-                <w:szCs w:val="22"/>
-              </w:rPr>
-              <w:t>Type</w:t>
-            </w:r>
-          </w:p>
-        </w:tc>
-        <w:tc>
-          <w:tcPr>
-            <w:tcW w:w="2407" w:type="dxa"/>
-            <w:shd w:val="clear" w:color="auto" w:fill="2E74B5" w:themeFill="accent1" w:themeFillShade="BF"/>
-          </w:tcPr>
-          <w:p>
-            <w:pPr>
-              <w:jc w:val="center"/>
-              <w:rPr>
-                <w:rStyle w:val="Heading2Char"/>
-                <w:b/>
-                <w:bCs/>
-                <w:color w:val="FFFFFF" w:themeColor="background1"/>
-                <w:sz w:val="22"/>
-                <w:szCs w:val="22"/>
-              </w:rPr>
-            </w:pPr>
-            <w:r>
-              <w:rPr>
-                <w:rStyle w:val="Heading2Char"/>
-                <w:b/>
-                <w:bCs/>
-                <w:color w:val="FFFFFF" w:themeColor="background1"/>
-                <w:sz w:val="22"/>
-                <w:szCs w:val="22"/>
-              </w:rPr>
-              <w:t>Description</w:t>
-            </w:r>
-          </w:p>
-        </w:tc>
-        <w:tc>
-          <w:tcPr>
-            <w:tcW w:w="2493" w:type="dxa"/>
-            <w:shd w:val="clear" w:color="auto" w:fill="2E74B5" w:themeFill="accent1" w:themeFillShade="BF"/>
-          </w:tcPr>
-          <w:p>
-            <w:pPr>
-              <w:jc w:val="center"/>
-              <w:rPr>
-                <w:rStyle w:val="Heading2Char"/>
-                <w:b/>
-                <w:bCs/>
-                <w:color w:val="FFFFFF" w:themeColor="background1"/>
-                <w:sz w:val="22"/>
-                <w:szCs w:val="22"/>
-              </w:rPr>
-            </w:pPr>
-            <w:r>
-              <w:rPr>
-                <w:rStyle w:val="Heading2Char"/>
-                <w:b/>
-                <w:bCs/>
-                <w:color w:val="FFFFFF" w:themeColor="background1"/>
-                <w:sz w:val="22"/>
-                <w:szCs w:val="22"/>
-              </w:rPr>
-              <w:t>Example</w:t>
-            </w:r>
-          </w:p>
-        </w:tc>
-        <w:tc>
-          <w:tcPr>
-            <w:tcW w:w="1705" w:type="dxa"/>
-            <w:shd w:val="clear" w:color="auto" w:fill="2E74B5" w:themeFill="accent1" w:themeFillShade="BF"/>
-          </w:tcPr>
-          <w:p>
-            <w:pPr>
-              <w:jc w:val="center"/>
-              <w:rPr>
-                <w:rStyle w:val="Heading2Char"/>
-                <w:b/>
-                <w:bCs/>
-                <w:color w:val="FFFFFF" w:themeColor="background1"/>
-                <w:sz w:val="22"/>
-                <w:szCs w:val="22"/>
-              </w:rPr>
-            </w:pPr>
-            <w:r>
-              <w:rPr>
-                <w:rStyle w:val="Heading2Char"/>
-                <w:b/>
-                <w:bCs/>
-                <w:color w:val="FFFFFF" w:themeColor="background1"/>
-                <w:sz w:val="22"/>
-                <w:szCs w:val="22"/>
-              </w:rPr>
-              <w:t>Remarks</w:t>
-            </w:r>
-          </w:p>
-        </w:tc>
-      </w:tr>
-      <w:tr>
-        <w:tc>
-          <w:tcPr>
-            <w:tcW w:w="1849" w:type="dxa"/>
-          </w:tcPr>
-          <w:p>
-            <w:pPr>
-              <w:jc w:val="center"/>
-              <w:rPr>
-                <w:rStyle w:val="Heading2Char"/>
-                <w:color w:val="000000" w:themeColor="text1"/>
-                <w:sz w:val="22"/>
-                <w:szCs w:val="22"/>
-              </w:rPr>
-            </w:pPr>
-          </w:p>
-        </w:tc>
-        <w:tc>
-          <w:tcPr>
-            <w:tcW w:w="901" w:type="dxa"/>
-          </w:tcPr>
-          <w:p>
-            <w:pPr>
-              <w:jc w:val="center"/>
-              <w:rPr>
-                <w:rStyle w:val="Heading2Char"/>
-                <w:color w:val="000000" w:themeColor="text1"/>
-                <w:sz w:val="22"/>
-                <w:szCs w:val="22"/>
-              </w:rPr>
-            </w:pPr>
-          </w:p>
-        </w:tc>
-        <w:tc>
-          <w:tcPr>
-            <w:tcW w:w="2407" w:type="dxa"/>
-          </w:tcPr>
-          <w:p>
-            <w:pPr>
-              <w:rPr>
-                <w:rStyle w:val="Heading2Char"/>
-                <w:color w:val="000000" w:themeColor="text1"/>
-                <w:sz w:val="22"/>
-                <w:szCs w:val="22"/>
-              </w:rPr>
-            </w:pPr>
-          </w:p>
-        </w:tc>
-        <w:tc>
-          <w:tcPr>
-            <w:tcW w:w="2493" w:type="dxa"/>
-          </w:tcPr>
-          <w:p>
-            <w:pPr>
-              <w:jc w:val="center"/>
-              <w:rPr>
-                <w:rStyle w:val="Heading2Char"/>
-                <w:color w:val="000000" w:themeColor="text1"/>
-                <w:sz w:val="22"/>
-                <w:szCs w:val="22"/>
-              </w:rPr>
-            </w:pPr>
-          </w:p>
-        </w:tc>
-        <w:tc>
-          <w:tcPr>
-            <w:tcW w:w="1705" w:type="dxa"/>
-          </w:tcPr>
-          <w:p>
-            <w:pPr>
-              <w:jc w:val="center"/>
-              <w:rPr>
-                <w:rStyle w:val="Heading2Char"/>
-                <w:color w:val="000000" w:themeColor="text1"/>
-                <w:sz w:val="22"/>
-                <w:szCs w:val="22"/>
-              </w:rPr>
-            </w:pPr>
-          </w:p>
-        </w:tc>
-      </w:tr>
-    </w:tbl>
-    <w:p>
-      <w:pPr>
-        <w:rPr>
-          <w:rStyle w:val="Heading2Char"/>
-          <w:b/>
-          <w:bCs/>
-          <w:color w:val="000000" w:themeColor="text1"/>
-          <w:sz w:val="22"/>
-          <w:szCs w:val="22"/>
-        </w:rPr>
       </w:pPr>
     </w:p>
     <w:p>
@@ -7084,555 +6208,19 @@
           <w:szCs w:val="26"/>
         </w:rPr>
       </w:pPr>
-    </w:p>
-    <w:p>
-      <w:pPr>
-        <w:ind w:firstLine="720"/>
-      </w:pPr>
-      <w:r>
-        <w:rPr>
-          <w:rStyle w:val="Heading2Char"/>
-          <w:b/>
-          <w:bCs/>
-          <w:color w:val="000000" w:themeColor="text1"/>
-          <w:szCs w:val="26"/>
-        </w:rPr>
-        <w:lastRenderedPageBreak/>
-        <w:t>Output:</w:t>
-      </w:r>
-      <w:r>
-        <w:rPr>
-          <w:rStyle w:val="Heading2Char"/>
-          <w:b/>
-          <w:bCs/>
-          <w:color w:val="000000" w:themeColor="text1"/>
-          <w:sz w:val="28"/>
-        </w:rPr>
-        <w:t xml:space="preserve"> </w:t>
-      </w:r>
-      <w:r>
-        <w:rPr>
-          <w:rStyle w:val="Heading2Char"/>
-          <w:color w:val="000000" w:themeColor="text1"/>
-          <w:szCs w:val="22"/>
-        </w:rPr>
-        <w:t xml:space="preserve"> </w:t>
-      </w:r>
-      <w:r>
-        <w:rPr>
-          <w:rStyle w:val="Heading2Char"/>
-          <w:b/>
-          <w:bCs/>
-          <w:color w:val="000000" w:themeColor="text1"/>
-          <w:szCs w:val="26"/>
-          <w:u w:val="single"/>
-        </w:rPr>
-        <w:t>System Requirement Specification</w:t>
-      </w:r>
-      <w:r>
-        <w:rPr>
-          <w:rFonts w:cs="Arial"/>
-          <w:szCs w:val="22"/>
-        </w:rPr>
-        <w:br/>
-        <w:t xml:space="preserve"> </w:t>
-      </w:r>
-      <w:r>
-        <w:rPr>
-          <w:rFonts w:cs="Arial"/>
-          <w:szCs w:val="22"/>
-        </w:rPr>
-        <w:tab/>
-      </w:r>
-      <w:r>
-        <w:rPr>
-          <w:b/>
-          <w:bCs/>
-        </w:rPr>
-        <w:t>SRS-07</w:t>
-      </w:r>
-      <w:r>
-        <w:t>: The system shall connect to the database.</w:t>
-      </w:r>
-      <w:r>
-        <w:rPr>
-          <w:color w:val="2E74B5" w:themeColor="accent1" w:themeShade="BF"/>
-          <w:sz w:val="26"/>
-          <w:szCs w:val="26"/>
-        </w:rPr>
-        <w:br/>
-        <w:t xml:space="preserve"> </w:t>
-      </w:r>
-      <w:r>
-        <w:rPr>
-          <w:color w:val="2E74B5" w:themeColor="accent1" w:themeShade="BF"/>
-          <w:sz w:val="26"/>
-          <w:szCs w:val="26"/>
-        </w:rPr>
-        <w:tab/>
-      </w:r>
-      <w:r>
-        <w:rPr>
-          <w:b/>
-          <w:bCs/>
-        </w:rPr>
-        <w:t>SRS-08</w:t>
-      </w:r>
-      <w:r>
-        <w:t>: The system retrieve information from the database.</w:t>
-      </w:r>
-      <w:r>
-        <w:rPr>
-          <w:rFonts w:asciiTheme="majorHAnsi" w:hAnsiTheme="majorHAnsi"/>
-          <w:color w:val="2E74B5" w:themeColor="accent1" w:themeShade="BF"/>
-          <w:sz w:val="26"/>
-          <w:szCs w:val="26"/>
-        </w:rPr>
-        <w:br/>
-        <w:t xml:space="preserve"> </w:t>
-      </w:r>
-      <w:r>
-        <w:rPr>
-          <w:rFonts w:asciiTheme="majorHAnsi" w:hAnsiTheme="majorHAnsi"/>
-          <w:color w:val="2E74B5" w:themeColor="accent1" w:themeShade="BF"/>
-          <w:sz w:val="26"/>
-          <w:szCs w:val="26"/>
-        </w:rPr>
-        <w:tab/>
-      </w:r>
-      <w:r>
-        <w:rPr>
-          <w:b/>
-          <w:bCs/>
-        </w:rPr>
-        <w:t>SRS-36</w:t>
-      </w:r>
-      <w:r>
-        <w:t>: The system update product information in database.</w:t>
-      </w:r>
-      <w:r>
-        <w:rPr>
-          <w:rFonts w:cs="Arial"/>
-          <w:szCs w:val="22"/>
-        </w:rPr>
-        <w:br/>
-        <w:t xml:space="preserve"> </w:t>
-      </w:r>
-      <w:r>
-        <w:rPr>
-          <w:rFonts w:cs="Arial"/>
-          <w:szCs w:val="22"/>
-        </w:rPr>
-        <w:tab/>
-      </w:r>
-      <w:r>
-        <w:rPr>
-          <w:b/>
-          <w:bCs/>
-        </w:rPr>
-        <w:t>SRS-41</w:t>
-      </w:r>
-      <w:r>
-        <w:t>: The system shall provide an interface for Check out function.</w:t>
-      </w:r>
-      <w:r>
-        <w:rPr>
-          <w:color w:val="2E74B5" w:themeColor="accent1" w:themeShade="BF"/>
-          <w:sz w:val="26"/>
-          <w:szCs w:val="26"/>
-        </w:rPr>
-        <w:br/>
-        <w:t xml:space="preserve"> </w:t>
-      </w:r>
-      <w:r>
-        <w:rPr>
-          <w:color w:val="2E74B5" w:themeColor="accent1" w:themeShade="BF"/>
-          <w:sz w:val="26"/>
-          <w:szCs w:val="26"/>
-        </w:rPr>
-        <w:tab/>
-      </w:r>
-      <w:r>
-        <w:rPr>
-          <w:b/>
-          <w:bCs/>
-        </w:rPr>
-        <w:t>SRS-22:</w:t>
-      </w:r>
-      <w:r>
-        <w:t xml:space="preserve"> The system provide an interface that show all the product category including, name, </w:t>
-      </w:r>
-      <w:r>
-        <w:br/>
-        <w:t xml:space="preserve">                             description, price and image</w:t>
-      </w:r>
-      <w:r>
-        <w:rPr>
-          <w:color w:val="2E74B5" w:themeColor="accent1" w:themeShade="BF"/>
-          <w:sz w:val="26"/>
-          <w:szCs w:val="26"/>
-        </w:rPr>
-        <w:br/>
-        <w:t xml:space="preserve"> </w:t>
-      </w:r>
-      <w:r>
-        <w:rPr>
-          <w:color w:val="2E74B5" w:themeColor="accent1" w:themeShade="BF"/>
-          <w:sz w:val="26"/>
-          <w:szCs w:val="26"/>
-        </w:rPr>
-        <w:tab/>
-      </w:r>
-      <w:r>
-        <w:rPr>
-          <w:b/>
-          <w:bCs/>
-        </w:rPr>
-        <w:t>SRS-42:</w:t>
-      </w:r>
-      <w:r>
-        <w:t xml:space="preserve"> The system shall provide an interface for select the payment option including, </w:t>
-      </w:r>
-      <w:r>
-        <w:br/>
-        <w:t xml:space="preserve">                             Transfer, Credit card and PayPal.</w:t>
-      </w:r>
-      <w:r>
-        <w:rPr>
-          <w:color w:val="2E74B5" w:themeColor="accent1" w:themeShade="BF"/>
-          <w:sz w:val="26"/>
-          <w:szCs w:val="26"/>
-        </w:rPr>
-        <w:br/>
-        <w:t xml:space="preserve"> </w:t>
-      </w:r>
-      <w:r>
-        <w:rPr>
-          <w:color w:val="2E74B5" w:themeColor="accent1" w:themeShade="BF"/>
-          <w:sz w:val="26"/>
-          <w:szCs w:val="26"/>
-        </w:rPr>
-        <w:tab/>
-      </w:r>
-      <w:r>
-        <w:rPr>
-          <w:b/>
-          <w:bCs/>
-        </w:rPr>
-        <w:t>SRS-43:</w:t>
-      </w:r>
-      <w:r>
-        <w:t xml:space="preserve"> The system shall update payment option into the database.</w:t>
-      </w:r>
-      <w:r>
-        <w:rPr>
-          <w:color w:val="2E74B5" w:themeColor="accent1" w:themeShade="BF"/>
-          <w:sz w:val="26"/>
-          <w:szCs w:val="26"/>
-        </w:rPr>
-        <w:br/>
-        <w:t xml:space="preserve"> </w:t>
-      </w:r>
-      <w:r>
-        <w:rPr>
-          <w:color w:val="2E74B5" w:themeColor="accent1" w:themeShade="BF"/>
-          <w:sz w:val="26"/>
-          <w:szCs w:val="26"/>
-        </w:rPr>
-        <w:tab/>
-      </w:r>
-      <w:r>
-        <w:rPr>
-          <w:b/>
-          <w:bCs/>
-        </w:rPr>
-        <w:t>SRS-44:</w:t>
-      </w:r>
-      <w:r>
-        <w:t xml:space="preserve"> The system shall display message “Purchase successful” when the transect amount </w:t>
-      </w:r>
-      <w:r>
-        <w:br/>
-        <w:t xml:space="preserve">                              from banking system.</w:t>
-      </w:r>
-    </w:p>
-    <w:p>
-      <w:pPr>
-        <w:ind w:firstLine="720"/>
-      </w:pPr>
-    </w:p>
-    <w:p>
-      <w:pPr>
-        <w:ind w:firstLine="720"/>
-        <w:rPr>
-          <w:rFonts w:asciiTheme="majorHAnsi" w:hAnsiTheme="majorHAnsi"/>
-          <w:color w:val="2E74B5" w:themeColor="accent1" w:themeShade="BF"/>
-          <w:sz w:val="26"/>
-          <w:szCs w:val="26"/>
-        </w:rPr>
-      </w:pPr>
-      <w:r>
-        <w:br/>
-      </w:r>
-      <w:r>
-        <w:rPr>
-          <w:rFonts w:asciiTheme="majorHAnsi" w:hAnsiTheme="majorHAnsi"/>
-          <w:b/>
-          <w:bCs/>
-          <w:color w:val="2E74B5" w:themeColor="accent1" w:themeShade="BF"/>
-          <w:sz w:val="26"/>
-          <w:szCs w:val="26"/>
-        </w:rPr>
-        <w:t xml:space="preserve">URS-09: </w:t>
-      </w:r>
-      <w:r>
-        <w:rPr>
-          <w:rFonts w:asciiTheme="majorHAnsi" w:hAnsiTheme="majorHAnsi"/>
-          <w:color w:val="2E74B5" w:themeColor="accent1" w:themeShade="BF"/>
-          <w:sz w:val="26"/>
-          <w:szCs w:val="26"/>
-        </w:rPr>
-        <w:t>Customer can view the shopping history.</w:t>
-      </w:r>
-      <w:r>
-        <w:rPr>
-          <w:rFonts w:asciiTheme="majorHAnsi" w:hAnsiTheme="majorHAnsi"/>
-          <w:color w:val="2E74B5" w:themeColor="accent1" w:themeShade="BF"/>
-          <w:sz w:val="26"/>
-          <w:szCs w:val="26"/>
-        </w:rPr>
-        <w:br/>
-      </w:r>
-      <w:r>
-        <w:t xml:space="preserve"> </w:t>
-      </w:r>
-      <w:r>
-        <w:tab/>
-      </w:r>
-      <w:r>
-        <w:rPr>
-          <w:b/>
-          <w:bCs/>
-        </w:rPr>
-        <w:t xml:space="preserve">SRS-45: </w:t>
-      </w:r>
-      <w:r>
-        <w:t>The system provide an interface for the shopping history page.</w:t>
-      </w:r>
-      <w:r>
-        <w:rPr>
-          <w:rFonts w:asciiTheme="majorHAnsi" w:hAnsiTheme="majorHAnsi"/>
-          <w:color w:val="2E74B5" w:themeColor="accent1" w:themeShade="BF"/>
-          <w:sz w:val="26"/>
-          <w:szCs w:val="26"/>
-        </w:rPr>
-        <w:br/>
-        <w:t xml:space="preserve"> </w:t>
-      </w:r>
-      <w:r>
-        <w:rPr>
-          <w:rFonts w:asciiTheme="majorHAnsi" w:hAnsiTheme="majorHAnsi"/>
-          <w:color w:val="2E74B5" w:themeColor="accent1" w:themeShade="BF"/>
-          <w:sz w:val="26"/>
-          <w:szCs w:val="26"/>
-        </w:rPr>
-        <w:tab/>
-      </w:r>
-      <w:r>
-        <w:rPr>
-          <w:b/>
-          <w:bCs/>
-        </w:rPr>
-        <w:t>SRS-46</w:t>
-      </w:r>
-      <w:r>
-        <w:t>: The system retrieve shopping history form the database by reference from user.</w:t>
-      </w:r>
-      <w:r>
-        <w:br/>
-      </w:r>
-      <w:r>
-        <w:rPr>
-          <w:rFonts w:asciiTheme="majorHAnsi" w:hAnsiTheme="majorHAnsi"/>
-          <w:b/>
-          <w:bCs/>
-          <w:color w:val="2E74B5" w:themeColor="accent1" w:themeShade="BF"/>
-          <w:sz w:val="26"/>
-          <w:szCs w:val="26"/>
-        </w:rPr>
-        <w:t xml:space="preserve">URS-10: </w:t>
-      </w:r>
-      <w:r>
-        <w:rPr>
-          <w:rFonts w:asciiTheme="majorHAnsi" w:hAnsiTheme="majorHAnsi"/>
-          <w:color w:val="2E74B5" w:themeColor="accent1" w:themeShade="BF"/>
-          <w:sz w:val="26"/>
-          <w:szCs w:val="26"/>
-        </w:rPr>
-        <w:t>Customer can logout.</w:t>
-      </w:r>
-    </w:p>
-    <w:p>
-      <w:pPr>
-        <w:rPr>
-          <w:rStyle w:val="Heading2Char"/>
-          <w:color w:val="000000" w:themeColor="text1"/>
-          <w:szCs w:val="26"/>
-        </w:rPr>
-      </w:pPr>
-      <w:r>
-        <w:rPr>
-          <w:rStyle w:val="Heading2Char"/>
-          <w:b/>
-          <w:bCs/>
-          <w:color w:val="000000" w:themeColor="text1"/>
-          <w:szCs w:val="26"/>
-        </w:rPr>
-        <w:t xml:space="preserve">Introduction: </w:t>
-      </w:r>
-      <w:r>
-        <w:rPr>
-          <w:rStyle w:val="Heading2Char"/>
-          <w:color w:val="000000" w:themeColor="text1"/>
-          <w:szCs w:val="26"/>
-        </w:rPr>
-        <w:t xml:space="preserve"> </w:t>
-      </w:r>
-    </w:p>
-    <w:p>
-      <w:pPr>
-        <w:ind w:firstLine="720"/>
-        <w:rPr>
-          <w:rStyle w:val="Heading2Char"/>
-          <w:color w:val="000000" w:themeColor="text1"/>
-          <w:sz w:val="22"/>
-          <w:szCs w:val="22"/>
-        </w:rPr>
-      </w:pPr>
-      <w:r>
-        <w:rPr>
-          <w:rStyle w:val="Heading2Char"/>
-          <w:color w:val="000000" w:themeColor="text1"/>
-          <w:sz w:val="22"/>
-          <w:szCs w:val="22"/>
-        </w:rPr>
-        <w:t xml:space="preserve">Customer </w:t>
-      </w:r>
-      <w:r>
-        <w:rPr>
-          <w:rStyle w:val="Heading2Char"/>
-          <w:color w:val="000000" w:themeColor="text1"/>
-          <w:sz w:val="22"/>
-          <w:szCs w:val="22"/>
-        </w:rPr>
-        <w:t>logout off</w:t>
-      </w:r>
-      <w:r>
-        <w:rPr>
-          <w:rStyle w:val="Heading2Char"/>
-          <w:color w:val="000000" w:themeColor="text1"/>
-          <w:sz w:val="22"/>
-          <w:szCs w:val="22"/>
-        </w:rPr>
-        <w:t xml:space="preserve"> the system.</w:t>
-      </w:r>
-    </w:p>
-    <w:p>
-      <w:pPr>
-        <w:rPr>
-          <w:rStyle w:val="Heading2Char"/>
-          <w:b/>
-          <w:bCs/>
-          <w:color w:val="000000" w:themeColor="text1"/>
-          <w:sz w:val="28"/>
-          <w:szCs w:val="28"/>
-        </w:rPr>
-      </w:pPr>
-      <w:r>
-        <w:rPr>
-          <w:rStyle w:val="Heading2Char"/>
-          <w:b/>
-          <w:bCs/>
-          <w:color w:val="000000" w:themeColor="text1"/>
-          <w:szCs w:val="26"/>
-        </w:rPr>
-        <w:t>Input:</w:t>
-      </w:r>
-      <w:r>
-        <w:rPr>
-          <w:rStyle w:val="Heading2Char"/>
-          <w:b/>
-          <w:bCs/>
-          <w:color w:val="000000" w:themeColor="text1"/>
-          <w:sz w:val="28"/>
-        </w:rPr>
-        <w:t xml:space="preserve"> </w:t>
-      </w:r>
-      <w:r>
-        <w:rPr>
-          <w:rStyle w:val="Heading2Char"/>
-          <w:color w:val="000000" w:themeColor="text1"/>
-          <w:sz w:val="22"/>
-          <w:szCs w:val="22"/>
-        </w:rPr>
-        <w:t>Customer select a Logout Button</w:t>
-      </w:r>
-      <w:r>
-        <w:rPr>
-          <w:rStyle w:val="Heading2Char"/>
-          <w:color w:val="000000" w:themeColor="text1"/>
-          <w:sz w:val="22"/>
-          <w:szCs w:val="22"/>
-        </w:rPr>
-        <w:t>.</w:t>
-      </w:r>
-    </w:p>
-    <w:p>
-      <w:pPr>
-        <w:rPr>
-          <w:rStyle w:val="Heading2Char"/>
-          <w:b/>
-          <w:bCs/>
-          <w:color w:val="000000" w:themeColor="text1"/>
-          <w:szCs w:val="26"/>
-        </w:rPr>
-      </w:pPr>
-      <w:r>
-        <w:rPr>
-          <w:rStyle w:val="Heading2Char"/>
-          <w:b/>
-          <w:bCs/>
-          <w:color w:val="000000" w:themeColor="text1"/>
-          <w:szCs w:val="26"/>
-        </w:rPr>
-        <w:t>Flow of Execution:</w:t>
-      </w:r>
-    </w:p>
-    <w:p>
-      <w:pPr>
-        <w:jc w:val="center"/>
-        <w:rPr>
-          <w:rStyle w:val="Heading2Char"/>
-          <w:b/>
-          <w:bCs/>
-          <w:color w:val="000000" w:themeColor="text1"/>
-          <w:szCs w:val="26"/>
-        </w:rPr>
-      </w:pPr>
-      <w:r>
-        <w:rPr>
-          <w:rStyle w:val="Heading2Char"/>
-          <w:b/>
-          <w:bCs/>
-          <w:noProof/>
+      <w:r>
+        <w:rPr>
+          <w:rStyle w:val="Heading2Char"/>
+          <w:b/>
+          <w:bCs/>
           <w:color w:val="000000" w:themeColor="text1"/>
           <w:szCs w:val="26"/>
         </w:rPr>
         <w:drawing>
-          <wp:inline distT="0" distB="0" distL="0" distR="0" wp14:anchorId="765E127C" wp14:editId="772CC80F">
-            <wp:extent cx="1466850" cy="2324100"/>
+          <wp:inline distT="0" distB="0" distL="0" distR="0" wp14:anchorId="2A7968F6" wp14:editId="6F0FF571">
+            <wp:extent cx="1752600" cy="2228850"/>
             <wp:effectExtent l="0" t="0" r="0" b="0"/>
-            <wp:docPr id="9" name="Picture 9"/>
+            <wp:docPr id="16" name="Picture 16"/>
             <wp:cNvGraphicFramePr>
               <a:graphicFrameLocks xmlns:a="http://schemas.openxmlformats.org/drawingml/2006/main" noChangeAspect="1"/>
             </wp:cNvGraphicFramePr>
@@ -7652,6 +6240,1099 @@
                   <pic:spPr>
                     <a:xfrm>
                       <a:off x="0" y="0"/>
+                      <a:ext cx="1752600" cy="2228850"/>
+                    </a:xfrm>
+                    <a:prstGeom prst="rect">
+                      <a:avLst/>
+                    </a:prstGeom>
+                  </pic:spPr>
+                </pic:pic>
+              </a:graphicData>
+            </a:graphic>
+          </wp:inline>
+        </w:drawing>
+      </w:r>
+    </w:p>
+    <w:p>
+      <w:pPr>
+        <w:ind w:firstLine="720"/>
+        <w:rPr>
+          <w:rStyle w:val="Heading2Char"/>
+          <w:color w:val="000000" w:themeColor="text1"/>
+          <w:szCs w:val="26"/>
+        </w:rPr>
+      </w:pPr>
+      <w:r>
+        <w:rPr>
+          <w:rStyle w:val="Heading2Char"/>
+          <w:b/>
+          <w:bCs/>
+          <w:color w:val="000000" w:themeColor="text1"/>
+          <w:szCs w:val="26"/>
+        </w:rPr>
+        <w:t>Output:</w:t>
+      </w:r>
+      <w:r>
+        <w:rPr>
+          <w:rStyle w:val="Heading2Char"/>
+          <w:b/>
+          <w:bCs/>
+          <w:color w:val="000000" w:themeColor="text1"/>
+          <w:sz w:val="28"/>
+        </w:rPr>
+        <w:t xml:space="preserve"> </w:t>
+      </w:r>
+      <w:r>
+        <w:rPr>
+          <w:rStyle w:val="Heading2Char"/>
+          <w:color w:val="000000" w:themeColor="text1"/>
+          <w:szCs w:val="22"/>
+        </w:rPr>
+        <w:t xml:space="preserve"> </w:t>
+      </w:r>
+      <w:r>
+        <w:rPr>
+          <w:rStyle w:val="Heading2Char"/>
+          <w:color w:val="000000" w:themeColor="text1"/>
+          <w:szCs w:val="26"/>
+        </w:rPr>
+        <w:t>Update product to Shopping Cart</w:t>
+      </w:r>
+      <w:r>
+        <w:rPr>
+          <w:rStyle w:val="Heading2Char"/>
+          <w:color w:val="000000" w:themeColor="text1"/>
+          <w:szCs w:val="26"/>
+        </w:rPr>
+        <w:t>.</w:t>
+      </w:r>
+    </w:p>
+    <w:p>
+      <w:pPr>
+        <w:ind w:firstLine="720"/>
+        <w:rPr>
+          <w:rFonts w:cs="Arial"/>
+          <w:szCs w:val="22"/>
+        </w:rPr>
+      </w:pPr>
+      <w:r>
+        <w:rPr>
+          <w:rStyle w:val="Heading2Char"/>
+          <w:b/>
+          <w:bCs/>
+          <w:color w:val="000000" w:themeColor="text1"/>
+          <w:szCs w:val="26"/>
+          <w:u w:val="single"/>
+        </w:rPr>
+        <w:t>System Requirement Specification</w:t>
+      </w:r>
+      <w:r>
+        <w:rPr>
+          <w:rFonts w:asciiTheme="majorHAnsi" w:hAnsiTheme="majorHAnsi"/>
+          <w:color w:val="2E74B5" w:themeColor="accent1" w:themeShade="BF"/>
+          <w:sz w:val="26"/>
+          <w:szCs w:val="26"/>
+        </w:rPr>
+        <w:br/>
+        <w:t xml:space="preserve"> </w:t>
+      </w:r>
+      <w:r>
+        <w:rPr>
+          <w:rFonts w:asciiTheme="majorHAnsi" w:hAnsiTheme="majorHAnsi"/>
+          <w:color w:val="2E74B5" w:themeColor="accent1" w:themeShade="BF"/>
+          <w:sz w:val="26"/>
+          <w:szCs w:val="26"/>
+        </w:rPr>
+        <w:tab/>
+      </w:r>
+      <w:r>
+        <w:rPr>
+          <w:b/>
+          <w:bCs/>
+        </w:rPr>
+        <w:t>SRS-07</w:t>
+      </w:r>
+      <w:r>
+        <w:t>: The system shall connect to the database.</w:t>
+      </w:r>
+      <w:r>
+        <w:rPr>
+          <w:rFonts w:asciiTheme="majorHAnsi" w:hAnsiTheme="majorHAnsi"/>
+          <w:color w:val="2E74B5" w:themeColor="accent1" w:themeShade="BF"/>
+          <w:sz w:val="26"/>
+          <w:szCs w:val="26"/>
+        </w:rPr>
+        <w:br/>
+      </w:r>
+      <w:r>
+        <w:rPr>
+          <w:rFonts w:ascii="Arial" w:hAnsi="Arial" w:cs="Arial"/>
+          <w:sz w:val="20"/>
+          <w:szCs w:val="20"/>
+        </w:rPr>
+        <w:t xml:space="preserve"> </w:t>
+      </w:r>
+      <w:r>
+        <w:rPr>
+          <w:rFonts w:ascii="Arial" w:hAnsi="Arial" w:cs="Arial"/>
+          <w:sz w:val="20"/>
+          <w:szCs w:val="20"/>
+        </w:rPr>
+        <w:tab/>
+      </w:r>
+      <w:r>
+        <w:rPr>
+          <w:rFonts w:cs="Arial"/>
+          <w:b/>
+          <w:bCs/>
+          <w:szCs w:val="22"/>
+        </w:rPr>
+        <w:t>SRS-36:</w:t>
+      </w:r>
+      <w:r>
+        <w:rPr>
+          <w:rFonts w:cs="Arial"/>
+          <w:szCs w:val="22"/>
+        </w:rPr>
+        <w:t xml:space="preserve"> The system shall update information into the database.</w:t>
+      </w:r>
+      <w:r>
+        <w:rPr>
+          <w:szCs w:val="22"/>
+        </w:rPr>
+        <w:br/>
+        <w:t xml:space="preserve"> </w:t>
+      </w:r>
+      <w:r>
+        <w:rPr>
+          <w:rFonts w:cs="Arial"/>
+          <w:b/>
+          <w:bCs/>
+          <w:szCs w:val="22"/>
+        </w:rPr>
+        <w:tab/>
+        <w:t>SRS-37:</w:t>
+      </w:r>
+      <w:r>
+        <w:rPr>
+          <w:rFonts w:cs="Arial"/>
+          <w:szCs w:val="22"/>
+        </w:rPr>
+        <w:t xml:space="preserve"> The system shall display error message “The system cannot save the new product”</w:t>
+      </w:r>
+      <w:r>
+        <w:rPr>
+          <w:szCs w:val="22"/>
+        </w:rPr>
+        <w:t>.</w:t>
+      </w:r>
+      <w:r>
+        <w:rPr>
+          <w:szCs w:val="22"/>
+        </w:rPr>
+        <w:br/>
+        <w:t xml:space="preserve"> </w:t>
+      </w:r>
+      <w:r>
+        <w:rPr>
+          <w:szCs w:val="22"/>
+        </w:rPr>
+        <w:tab/>
+      </w:r>
+      <w:r>
+        <w:rPr>
+          <w:rFonts w:cs="Arial"/>
+          <w:b/>
+          <w:bCs/>
+          <w:szCs w:val="22"/>
+        </w:rPr>
+        <w:t>SRS-38:</w:t>
+      </w:r>
+      <w:r>
+        <w:rPr>
+          <w:rFonts w:cs="Arial"/>
+          <w:szCs w:val="22"/>
+        </w:rPr>
+        <w:t xml:space="preserve"> The system shall display error message “The system cannot connect to the </w:t>
+      </w:r>
+      <w:r>
+        <w:rPr>
+          <w:rFonts w:cs="Arial"/>
+          <w:szCs w:val="22"/>
+        </w:rPr>
+        <w:br/>
+        <w:t xml:space="preserve">                             database”.</w:t>
+      </w:r>
+      <w:r>
+        <w:rPr>
+          <w:rFonts w:cs="Arial"/>
+          <w:szCs w:val="22"/>
+        </w:rPr>
+        <w:br/>
+        <w:t xml:space="preserve"> </w:t>
+      </w:r>
+      <w:r>
+        <w:rPr>
+          <w:rFonts w:cs="Arial"/>
+          <w:szCs w:val="22"/>
+        </w:rPr>
+        <w:tab/>
+      </w:r>
+      <w:r>
+        <w:rPr>
+          <w:rFonts w:cs="Arial"/>
+          <w:b/>
+          <w:bCs/>
+          <w:szCs w:val="22"/>
+        </w:rPr>
+        <w:t>SRS-39:</w:t>
+      </w:r>
+      <w:r>
+        <w:rPr>
+          <w:rFonts w:cs="Arial"/>
+          <w:szCs w:val="22"/>
+        </w:rPr>
+        <w:t xml:space="preserve"> The system shall display the message “Save Completed” when updated in the </w:t>
+      </w:r>
+      <w:r>
+        <w:rPr>
+          <w:rFonts w:cs="Arial"/>
+          <w:szCs w:val="22"/>
+        </w:rPr>
+        <w:br/>
+        <w:t xml:space="preserve">                             database.</w:t>
+      </w:r>
+      <w:r>
+        <w:rPr>
+          <w:szCs w:val="22"/>
+        </w:rPr>
+        <w:br/>
+        <w:t xml:space="preserve"> </w:t>
+      </w:r>
+      <w:r>
+        <w:rPr>
+          <w:szCs w:val="22"/>
+        </w:rPr>
+        <w:tab/>
+      </w:r>
+      <w:r>
+        <w:rPr>
+          <w:rFonts w:cs="Arial"/>
+          <w:b/>
+          <w:bCs/>
+          <w:szCs w:val="22"/>
+        </w:rPr>
+        <w:t>SRS-40:</w:t>
+      </w:r>
+      <w:r>
+        <w:rPr>
+          <w:rFonts w:cs="Arial"/>
+          <w:szCs w:val="22"/>
+        </w:rPr>
+        <w:t xml:space="preserve"> The system provide an interface for save function.</w:t>
+      </w:r>
+    </w:p>
+    <w:p>
+      <w:pPr>
+        <w:ind w:firstLine="720"/>
+        <w:rPr>
+          <w:rFonts w:cs="Arial"/>
+          <w:szCs w:val="22"/>
+        </w:rPr>
+      </w:pPr>
+    </w:p>
+    <w:p>
+      <w:pPr>
+        <w:ind w:firstLine="720"/>
+        <w:rPr>
+          <w:rFonts w:cs="Arial"/>
+          <w:szCs w:val="22"/>
+        </w:rPr>
+      </w:pPr>
+      <w:r>
+        <w:rPr>
+          <w:rFonts w:cs="Arial"/>
+          <w:szCs w:val="22"/>
+        </w:rPr>
+        <w:lastRenderedPageBreak/>
+        <w:br/>
+      </w:r>
+      <w:r>
+        <w:rPr>
+          <w:rFonts w:asciiTheme="majorHAnsi" w:hAnsiTheme="majorHAnsi"/>
+          <w:b/>
+          <w:bCs/>
+          <w:color w:val="2E74B5" w:themeColor="accent1" w:themeShade="BF"/>
+          <w:sz w:val="26"/>
+          <w:szCs w:val="26"/>
+        </w:rPr>
+        <w:t xml:space="preserve">URS-08: </w:t>
+      </w:r>
+      <w:r>
+        <w:rPr>
+          <w:rFonts w:asciiTheme="majorHAnsi" w:hAnsiTheme="majorHAnsi"/>
+          <w:color w:val="2E74B5" w:themeColor="accent1" w:themeShade="BF"/>
+          <w:sz w:val="26"/>
+          <w:szCs w:val="26"/>
+        </w:rPr>
+        <w:t>Customer can check out for purchase the product.</w:t>
+      </w:r>
+    </w:p>
+    <w:p>
+      <w:pPr>
+        <w:rPr>
+          <w:rStyle w:val="Heading2Char"/>
+          <w:color w:val="000000" w:themeColor="text1"/>
+          <w:szCs w:val="26"/>
+        </w:rPr>
+      </w:pPr>
+      <w:r>
+        <w:rPr>
+          <w:rStyle w:val="Heading2Char"/>
+          <w:b/>
+          <w:bCs/>
+          <w:color w:val="000000" w:themeColor="text1"/>
+          <w:szCs w:val="26"/>
+        </w:rPr>
+        <w:t xml:space="preserve">Introduction: </w:t>
+      </w:r>
+      <w:r>
+        <w:rPr>
+          <w:rStyle w:val="Heading2Char"/>
+          <w:color w:val="000000" w:themeColor="text1"/>
+          <w:szCs w:val="26"/>
+        </w:rPr>
+        <w:t xml:space="preserve"> </w:t>
+      </w:r>
+    </w:p>
+    <w:p>
+      <w:pPr>
+        <w:rPr>
+          <w:rStyle w:val="Heading2Char"/>
+          <w:b/>
+          <w:bCs/>
+          <w:color w:val="000000" w:themeColor="text1"/>
+          <w:sz w:val="28"/>
+          <w:szCs w:val="28"/>
+        </w:rPr>
+      </w:pPr>
+      <w:r>
+        <w:rPr>
+          <w:rStyle w:val="Heading2Char"/>
+          <w:b/>
+          <w:bCs/>
+          <w:color w:val="000000" w:themeColor="text1"/>
+          <w:szCs w:val="26"/>
+        </w:rPr>
+        <w:t>Input:</w:t>
+      </w:r>
+      <w:r>
+        <w:rPr>
+          <w:rStyle w:val="Heading2Char"/>
+          <w:b/>
+          <w:bCs/>
+          <w:color w:val="000000" w:themeColor="text1"/>
+          <w:sz w:val="28"/>
+        </w:rPr>
+        <w:t xml:space="preserve"> </w:t>
+      </w:r>
+      <w:r>
+        <w:rPr>
+          <w:rStyle w:val="Heading2Char"/>
+          <w:color w:val="000000" w:themeColor="text1"/>
+          <w:sz w:val="22"/>
+          <w:szCs w:val="22"/>
+        </w:rPr>
+        <w:t xml:space="preserve">Customer request a </w:t>
+      </w:r>
+      <w:r>
+        <w:rPr>
+          <w:rStyle w:val="Heading2Char"/>
+          <w:color w:val="000000" w:themeColor="text1"/>
+          <w:sz w:val="22"/>
+          <w:szCs w:val="22"/>
+        </w:rPr>
+        <w:t>Check Out</w:t>
+      </w:r>
+      <w:r>
+        <w:rPr>
+          <w:rStyle w:val="Heading2Char"/>
+          <w:color w:val="000000" w:themeColor="text1"/>
+          <w:sz w:val="22"/>
+          <w:szCs w:val="22"/>
+        </w:rPr>
+        <w:t xml:space="preserve"> Page.</w:t>
+      </w:r>
+    </w:p>
+    <w:p>
+      <w:pPr>
+        <w:rPr>
+          <w:rStyle w:val="Heading2Char"/>
+          <w:b/>
+          <w:bCs/>
+          <w:color w:val="000000" w:themeColor="text1"/>
+          <w:szCs w:val="26"/>
+        </w:rPr>
+      </w:pPr>
+      <w:r>
+        <w:rPr>
+          <w:rStyle w:val="Heading2Char"/>
+          <w:b/>
+          <w:bCs/>
+          <w:color w:val="000000" w:themeColor="text1"/>
+          <w:szCs w:val="26"/>
+        </w:rPr>
+        <w:t>Flow of Execution:</w:t>
+      </w:r>
+    </w:p>
+    <w:p>
+      <w:pPr>
+        <w:jc w:val="center"/>
+        <w:rPr>
+          <w:rStyle w:val="Heading2Char"/>
+          <w:b/>
+          <w:bCs/>
+          <w:color w:val="000000" w:themeColor="text1"/>
+          <w:szCs w:val="26"/>
+        </w:rPr>
+      </w:pPr>
+      <w:r>
+        <w:rPr>
+          <w:rStyle w:val="Heading2Char"/>
+          <w:b/>
+          <w:bCs/>
+          <w:color w:val="000000" w:themeColor="text1"/>
+          <w:szCs w:val="26"/>
+        </w:rPr>
+        <w:drawing>
+          <wp:inline distT="0" distB="0" distL="0" distR="0" wp14:anchorId="030E0771" wp14:editId="5430D073">
+            <wp:extent cx="1657350" cy="3086100"/>
+            <wp:effectExtent l="0" t="0" r="0" b="0"/>
+            <wp:docPr id="19" name="Picture 19"/>
+            <wp:cNvGraphicFramePr>
+              <a:graphicFrameLocks xmlns:a="http://schemas.openxmlformats.org/drawingml/2006/main" noChangeAspect="1"/>
+            </wp:cNvGraphicFramePr>
+            <a:graphic xmlns:a="http://schemas.openxmlformats.org/drawingml/2006/main">
+              <a:graphicData uri="http://schemas.openxmlformats.org/drawingml/2006/picture">
+                <pic:pic xmlns:pic="http://schemas.openxmlformats.org/drawingml/2006/picture">
+                  <pic:nvPicPr>
+                    <pic:cNvPr id="1" name=""/>
+                    <pic:cNvPicPr/>
+                  </pic:nvPicPr>
+                  <pic:blipFill>
+                    <a:blip r:embed="rId14"/>
+                    <a:stretch>
+                      <a:fillRect/>
+                    </a:stretch>
+                  </pic:blipFill>
+                  <pic:spPr>
+                    <a:xfrm>
+                      <a:off x="0" y="0"/>
+                      <a:ext cx="1657350" cy="3086100"/>
+                    </a:xfrm>
+                    <a:prstGeom prst="rect">
+                      <a:avLst/>
+                    </a:prstGeom>
+                  </pic:spPr>
+                </pic:pic>
+              </a:graphicData>
+            </a:graphic>
+          </wp:inline>
+        </w:drawing>
+      </w:r>
+    </w:p>
+    <w:p>
+      <w:pPr>
+        <w:ind w:firstLine="720"/>
+        <w:rPr>
+          <w:rStyle w:val="Heading2Char"/>
+          <w:color w:val="000000" w:themeColor="text1"/>
+          <w:szCs w:val="26"/>
+        </w:rPr>
+      </w:pPr>
+      <w:r>
+        <w:rPr>
+          <w:rStyle w:val="Heading2Char"/>
+          <w:b/>
+          <w:bCs/>
+          <w:color w:val="000000" w:themeColor="text1"/>
+          <w:szCs w:val="26"/>
+        </w:rPr>
+        <w:t>Output:</w:t>
+      </w:r>
+      <w:r>
+        <w:rPr>
+          <w:rStyle w:val="Heading2Char"/>
+          <w:b/>
+          <w:bCs/>
+          <w:color w:val="000000" w:themeColor="text1"/>
+          <w:sz w:val="28"/>
+        </w:rPr>
+        <w:t xml:space="preserve"> </w:t>
+      </w:r>
+      <w:r>
+        <w:rPr>
+          <w:rStyle w:val="Heading2Char"/>
+          <w:color w:val="000000" w:themeColor="text1"/>
+          <w:szCs w:val="22"/>
+        </w:rPr>
+        <w:t xml:space="preserve"> </w:t>
+      </w:r>
+      <w:r>
+        <w:rPr>
+          <w:rStyle w:val="Heading2Char"/>
+          <w:color w:val="000000" w:themeColor="text1"/>
+          <w:szCs w:val="26"/>
+        </w:rPr>
+        <w:t>The system show status of purchase.</w:t>
+      </w:r>
+    </w:p>
+    <w:p>
+      <w:pPr>
+        <w:ind w:firstLine="720"/>
+      </w:pPr>
+      <w:r>
+        <w:rPr>
+          <w:rStyle w:val="Heading2Char"/>
+          <w:b/>
+          <w:bCs/>
+          <w:color w:val="000000" w:themeColor="text1"/>
+          <w:szCs w:val="26"/>
+          <w:u w:val="single"/>
+        </w:rPr>
+        <w:t>System Requirement Specification</w:t>
+      </w:r>
+      <w:r>
+        <w:rPr>
+          <w:rFonts w:cs="Arial"/>
+          <w:szCs w:val="22"/>
+        </w:rPr>
+        <w:br/>
+        <w:t xml:space="preserve"> </w:t>
+      </w:r>
+      <w:r>
+        <w:rPr>
+          <w:rFonts w:cs="Arial"/>
+          <w:szCs w:val="22"/>
+        </w:rPr>
+        <w:tab/>
+      </w:r>
+      <w:r>
+        <w:rPr>
+          <w:b/>
+          <w:bCs/>
+        </w:rPr>
+        <w:t>SRS-07</w:t>
+      </w:r>
+      <w:r>
+        <w:t>: The system shall connect to the database.</w:t>
+      </w:r>
+      <w:r>
+        <w:rPr>
+          <w:color w:val="2E74B5" w:themeColor="accent1" w:themeShade="BF"/>
+          <w:sz w:val="26"/>
+          <w:szCs w:val="26"/>
+        </w:rPr>
+        <w:br/>
+        <w:t xml:space="preserve"> </w:t>
+      </w:r>
+      <w:r>
+        <w:rPr>
+          <w:color w:val="2E74B5" w:themeColor="accent1" w:themeShade="BF"/>
+          <w:sz w:val="26"/>
+          <w:szCs w:val="26"/>
+        </w:rPr>
+        <w:tab/>
+      </w:r>
+      <w:r>
+        <w:rPr>
+          <w:b/>
+          <w:bCs/>
+        </w:rPr>
+        <w:t>SRS-08</w:t>
+      </w:r>
+      <w:r>
+        <w:t>: The system retrieve information from the database.</w:t>
+      </w:r>
+      <w:r>
+        <w:rPr>
+          <w:rFonts w:asciiTheme="majorHAnsi" w:hAnsiTheme="majorHAnsi"/>
+          <w:color w:val="2E74B5" w:themeColor="accent1" w:themeShade="BF"/>
+          <w:sz w:val="26"/>
+          <w:szCs w:val="26"/>
+        </w:rPr>
+        <w:br/>
+        <w:t xml:space="preserve"> </w:t>
+      </w:r>
+      <w:r>
+        <w:rPr>
+          <w:rFonts w:asciiTheme="majorHAnsi" w:hAnsiTheme="majorHAnsi"/>
+          <w:color w:val="2E74B5" w:themeColor="accent1" w:themeShade="BF"/>
+          <w:sz w:val="26"/>
+          <w:szCs w:val="26"/>
+        </w:rPr>
+        <w:tab/>
+      </w:r>
+      <w:r>
+        <w:rPr>
+          <w:b/>
+          <w:bCs/>
+        </w:rPr>
+        <w:t>SRS-36</w:t>
+      </w:r>
+      <w:r>
+        <w:t>: The system update product information in database.</w:t>
+      </w:r>
+      <w:r>
+        <w:rPr>
+          <w:rFonts w:cs="Arial"/>
+          <w:szCs w:val="22"/>
+        </w:rPr>
+        <w:br/>
+        <w:t xml:space="preserve"> </w:t>
+      </w:r>
+      <w:r>
+        <w:rPr>
+          <w:rFonts w:cs="Arial"/>
+          <w:szCs w:val="22"/>
+        </w:rPr>
+        <w:tab/>
+      </w:r>
+      <w:r>
+        <w:rPr>
+          <w:b/>
+          <w:bCs/>
+        </w:rPr>
+        <w:t>SRS-41</w:t>
+      </w:r>
+      <w:r>
+        <w:t>: The system shall provide an interface for Check out function.</w:t>
+      </w:r>
+      <w:r>
+        <w:rPr>
+          <w:color w:val="2E74B5" w:themeColor="accent1" w:themeShade="BF"/>
+          <w:sz w:val="26"/>
+          <w:szCs w:val="26"/>
+        </w:rPr>
+        <w:br/>
+        <w:t xml:space="preserve"> </w:t>
+      </w:r>
+      <w:r>
+        <w:rPr>
+          <w:color w:val="2E74B5" w:themeColor="accent1" w:themeShade="BF"/>
+          <w:sz w:val="26"/>
+          <w:szCs w:val="26"/>
+        </w:rPr>
+        <w:tab/>
+      </w:r>
+      <w:r>
+        <w:rPr>
+          <w:b/>
+          <w:bCs/>
+        </w:rPr>
+        <w:t>SRS-22:</w:t>
+      </w:r>
+      <w:r>
+        <w:t xml:space="preserve"> The system provide an interface that show all the product category including, name, </w:t>
+      </w:r>
+      <w:r>
+        <w:br/>
+        <w:t xml:space="preserve">                             description, price and image</w:t>
+      </w:r>
+      <w:r>
+        <w:rPr>
+          <w:color w:val="2E74B5" w:themeColor="accent1" w:themeShade="BF"/>
+          <w:sz w:val="26"/>
+          <w:szCs w:val="26"/>
+        </w:rPr>
+        <w:br/>
+        <w:t xml:space="preserve"> </w:t>
+      </w:r>
+      <w:r>
+        <w:rPr>
+          <w:color w:val="2E74B5" w:themeColor="accent1" w:themeShade="BF"/>
+          <w:sz w:val="26"/>
+          <w:szCs w:val="26"/>
+        </w:rPr>
+        <w:tab/>
+      </w:r>
+      <w:r>
+        <w:rPr>
+          <w:b/>
+          <w:bCs/>
+        </w:rPr>
+        <w:t>SRS-42:</w:t>
+      </w:r>
+      <w:r>
+        <w:t xml:space="preserve"> The system shall provide an interface for select the payment option including, </w:t>
+      </w:r>
+      <w:r>
+        <w:br/>
+        <w:t xml:space="preserve">                             Transfer, Credit card and PayPal.</w:t>
+      </w:r>
+      <w:r>
+        <w:rPr>
+          <w:color w:val="2E74B5" w:themeColor="accent1" w:themeShade="BF"/>
+          <w:sz w:val="26"/>
+          <w:szCs w:val="26"/>
+        </w:rPr>
+        <w:br/>
+        <w:t xml:space="preserve"> </w:t>
+      </w:r>
+      <w:r>
+        <w:rPr>
+          <w:color w:val="2E74B5" w:themeColor="accent1" w:themeShade="BF"/>
+          <w:sz w:val="26"/>
+          <w:szCs w:val="26"/>
+        </w:rPr>
+        <w:tab/>
+      </w:r>
+      <w:r>
+        <w:rPr>
+          <w:b/>
+          <w:bCs/>
+        </w:rPr>
+        <w:t>SRS-43:</w:t>
+      </w:r>
+      <w:r>
+        <w:t xml:space="preserve"> The system shall update payment option into the database.</w:t>
+      </w:r>
+      <w:r>
+        <w:rPr>
+          <w:color w:val="2E74B5" w:themeColor="accent1" w:themeShade="BF"/>
+          <w:sz w:val="26"/>
+          <w:szCs w:val="26"/>
+        </w:rPr>
+        <w:br/>
+        <w:t xml:space="preserve"> </w:t>
+      </w:r>
+      <w:r>
+        <w:rPr>
+          <w:color w:val="2E74B5" w:themeColor="accent1" w:themeShade="BF"/>
+          <w:sz w:val="26"/>
+          <w:szCs w:val="26"/>
+        </w:rPr>
+        <w:tab/>
+      </w:r>
+      <w:r>
+        <w:rPr>
+          <w:b/>
+          <w:bCs/>
+        </w:rPr>
+        <w:t>SRS-44:</w:t>
+      </w:r>
+      <w:r>
+        <w:t xml:space="preserve"> The system shall display message “Purchase successful” when the transect amount </w:t>
+      </w:r>
+      <w:r>
+        <w:br/>
+        <w:t xml:space="preserve">                              from banking system.</w:t>
+      </w:r>
+    </w:p>
+    <w:p>
+      <w:pPr>
+        <w:ind w:firstLine="720"/>
+      </w:pPr>
+    </w:p>
+    <w:p>
+      <w:pPr>
+        <w:ind w:firstLine="720"/>
+      </w:pPr>
+      <w:bookmarkStart w:id="0" w:name="_GoBack"/>
+      <w:bookmarkEnd w:id="0"/>
+    </w:p>
+    <w:p>
+      <w:pPr>
+        <w:ind w:firstLine="720"/>
+        <w:rPr>
+          <w:rFonts w:asciiTheme="majorHAnsi" w:hAnsiTheme="majorHAnsi"/>
+          <w:color w:val="2E74B5" w:themeColor="accent1" w:themeShade="BF"/>
+          <w:sz w:val="26"/>
+          <w:szCs w:val="26"/>
+        </w:rPr>
+      </w:pPr>
+      <w:r>
+        <w:lastRenderedPageBreak/>
+        <w:br/>
+      </w:r>
+      <w:r>
+        <w:rPr>
+          <w:rFonts w:asciiTheme="majorHAnsi" w:hAnsiTheme="majorHAnsi"/>
+          <w:b/>
+          <w:bCs/>
+          <w:color w:val="2E74B5" w:themeColor="accent1" w:themeShade="BF"/>
+          <w:sz w:val="26"/>
+          <w:szCs w:val="26"/>
+        </w:rPr>
+        <w:t xml:space="preserve">URS-09: </w:t>
+      </w:r>
+      <w:r>
+        <w:rPr>
+          <w:rFonts w:asciiTheme="majorHAnsi" w:hAnsiTheme="majorHAnsi"/>
+          <w:color w:val="2E74B5" w:themeColor="accent1" w:themeShade="BF"/>
+          <w:sz w:val="26"/>
+          <w:szCs w:val="26"/>
+        </w:rPr>
+        <w:t>Customer can view the shopping history.</w:t>
+      </w:r>
+      <w:r>
+        <w:rPr>
+          <w:rFonts w:asciiTheme="majorHAnsi" w:hAnsiTheme="majorHAnsi"/>
+          <w:color w:val="2E74B5" w:themeColor="accent1" w:themeShade="BF"/>
+          <w:sz w:val="26"/>
+          <w:szCs w:val="26"/>
+        </w:rPr>
+        <w:br/>
+      </w:r>
+      <w:r>
+        <w:t xml:space="preserve"> </w:t>
+      </w:r>
+      <w:r>
+        <w:tab/>
+      </w:r>
+      <w:r>
+        <w:rPr>
+          <w:b/>
+          <w:bCs/>
+        </w:rPr>
+        <w:t xml:space="preserve">SRS-45: </w:t>
+      </w:r>
+      <w:r>
+        <w:t>The system provide an interface for the shopping history page.</w:t>
+      </w:r>
+      <w:r>
+        <w:rPr>
+          <w:rFonts w:asciiTheme="majorHAnsi" w:hAnsiTheme="majorHAnsi"/>
+          <w:color w:val="2E74B5" w:themeColor="accent1" w:themeShade="BF"/>
+          <w:sz w:val="26"/>
+          <w:szCs w:val="26"/>
+        </w:rPr>
+        <w:br/>
+        <w:t xml:space="preserve"> </w:t>
+      </w:r>
+      <w:r>
+        <w:rPr>
+          <w:rFonts w:asciiTheme="majorHAnsi" w:hAnsiTheme="majorHAnsi"/>
+          <w:color w:val="2E74B5" w:themeColor="accent1" w:themeShade="BF"/>
+          <w:sz w:val="26"/>
+          <w:szCs w:val="26"/>
+        </w:rPr>
+        <w:tab/>
+      </w:r>
+      <w:r>
+        <w:rPr>
+          <w:b/>
+          <w:bCs/>
+        </w:rPr>
+        <w:t>SRS-46</w:t>
+      </w:r>
+      <w:r>
+        <w:t>: The system retrieve shopping history form the database by reference from user.</w:t>
+      </w:r>
+      <w:r>
+        <w:br/>
+      </w:r>
+      <w:r>
+        <w:rPr>
+          <w:rFonts w:asciiTheme="majorHAnsi" w:hAnsiTheme="majorHAnsi"/>
+          <w:b/>
+          <w:bCs/>
+          <w:color w:val="2E74B5" w:themeColor="accent1" w:themeShade="BF"/>
+          <w:sz w:val="26"/>
+          <w:szCs w:val="26"/>
+        </w:rPr>
+        <w:t xml:space="preserve">URS-10: </w:t>
+      </w:r>
+      <w:r>
+        <w:rPr>
+          <w:rFonts w:asciiTheme="majorHAnsi" w:hAnsiTheme="majorHAnsi"/>
+          <w:color w:val="2E74B5" w:themeColor="accent1" w:themeShade="BF"/>
+          <w:sz w:val="26"/>
+          <w:szCs w:val="26"/>
+        </w:rPr>
+        <w:t>Customer can logout.</w:t>
+      </w:r>
+    </w:p>
+    <w:p>
+      <w:pPr>
+        <w:rPr>
+          <w:rStyle w:val="Heading2Char"/>
+          <w:color w:val="000000" w:themeColor="text1"/>
+          <w:szCs w:val="26"/>
+        </w:rPr>
+      </w:pPr>
+      <w:r>
+        <w:rPr>
+          <w:rStyle w:val="Heading2Char"/>
+          <w:b/>
+          <w:bCs/>
+          <w:color w:val="000000" w:themeColor="text1"/>
+          <w:szCs w:val="26"/>
+        </w:rPr>
+        <w:t xml:space="preserve">Introduction: </w:t>
+      </w:r>
+      <w:r>
+        <w:rPr>
+          <w:rStyle w:val="Heading2Char"/>
+          <w:color w:val="000000" w:themeColor="text1"/>
+          <w:szCs w:val="26"/>
+        </w:rPr>
+        <w:t xml:space="preserve"> </w:t>
+      </w:r>
+    </w:p>
+    <w:p>
+      <w:pPr>
+        <w:ind w:firstLine="720"/>
+        <w:rPr>
+          <w:rStyle w:val="Heading2Char"/>
+          <w:color w:val="000000" w:themeColor="text1"/>
+          <w:sz w:val="22"/>
+          <w:szCs w:val="22"/>
+        </w:rPr>
+      </w:pPr>
+      <w:r>
+        <w:rPr>
+          <w:rStyle w:val="Heading2Char"/>
+          <w:color w:val="000000" w:themeColor="text1"/>
+          <w:sz w:val="22"/>
+          <w:szCs w:val="22"/>
+        </w:rPr>
+        <w:t xml:space="preserve">Customer </w:t>
+      </w:r>
+      <w:r>
+        <w:rPr>
+          <w:rStyle w:val="Heading2Char"/>
+          <w:color w:val="000000" w:themeColor="text1"/>
+          <w:sz w:val="22"/>
+          <w:szCs w:val="22"/>
+        </w:rPr>
+        <w:t>logout off</w:t>
+      </w:r>
+      <w:r>
+        <w:rPr>
+          <w:rStyle w:val="Heading2Char"/>
+          <w:color w:val="000000" w:themeColor="text1"/>
+          <w:sz w:val="22"/>
+          <w:szCs w:val="22"/>
+        </w:rPr>
+        <w:t xml:space="preserve"> the system.</w:t>
+      </w:r>
+    </w:p>
+    <w:p>
+      <w:pPr>
+        <w:rPr>
+          <w:rStyle w:val="Heading2Char"/>
+          <w:b/>
+          <w:bCs/>
+          <w:color w:val="000000" w:themeColor="text1"/>
+          <w:sz w:val="28"/>
+          <w:szCs w:val="28"/>
+        </w:rPr>
+      </w:pPr>
+      <w:r>
+        <w:rPr>
+          <w:rStyle w:val="Heading2Char"/>
+          <w:b/>
+          <w:bCs/>
+          <w:color w:val="000000" w:themeColor="text1"/>
+          <w:szCs w:val="26"/>
+        </w:rPr>
+        <w:t>Input:</w:t>
+      </w:r>
+      <w:r>
+        <w:rPr>
+          <w:rStyle w:val="Heading2Char"/>
+          <w:b/>
+          <w:bCs/>
+          <w:color w:val="000000" w:themeColor="text1"/>
+          <w:sz w:val="28"/>
+        </w:rPr>
+        <w:t xml:space="preserve"> </w:t>
+      </w:r>
+      <w:r>
+        <w:rPr>
+          <w:rStyle w:val="Heading2Char"/>
+          <w:color w:val="000000" w:themeColor="text1"/>
+          <w:sz w:val="22"/>
+          <w:szCs w:val="22"/>
+        </w:rPr>
+        <w:t>Customer select a Logout Button</w:t>
+      </w:r>
+      <w:r>
+        <w:rPr>
+          <w:rStyle w:val="Heading2Char"/>
+          <w:color w:val="000000" w:themeColor="text1"/>
+          <w:sz w:val="22"/>
+          <w:szCs w:val="22"/>
+        </w:rPr>
+        <w:t>.</w:t>
+      </w:r>
+    </w:p>
+    <w:p>
+      <w:pPr>
+        <w:rPr>
+          <w:rStyle w:val="Heading2Char"/>
+          <w:b/>
+          <w:bCs/>
+          <w:color w:val="000000" w:themeColor="text1"/>
+          <w:szCs w:val="26"/>
+        </w:rPr>
+      </w:pPr>
+      <w:r>
+        <w:rPr>
+          <w:rStyle w:val="Heading2Char"/>
+          <w:b/>
+          <w:bCs/>
+          <w:color w:val="000000" w:themeColor="text1"/>
+          <w:szCs w:val="26"/>
+        </w:rPr>
+        <w:t>Flow of Execution:</w:t>
+      </w:r>
+    </w:p>
+    <w:p>
+      <w:pPr>
+        <w:jc w:val="center"/>
+        <w:rPr>
+          <w:rStyle w:val="Heading2Char"/>
+          <w:b/>
+          <w:bCs/>
+          <w:color w:val="000000" w:themeColor="text1"/>
+          <w:szCs w:val="26"/>
+        </w:rPr>
+      </w:pPr>
+      <w:r>
+        <w:rPr>
+          <w:rStyle w:val="Heading2Char"/>
+          <w:b/>
+          <w:bCs/>
+          <w:noProof/>
+          <w:color w:val="000000" w:themeColor="text1"/>
+          <w:szCs w:val="26"/>
+        </w:rPr>
+        <w:drawing>
+          <wp:inline distT="0" distB="0" distL="0" distR="0" wp14:anchorId="765E127C" wp14:editId="772CC80F">
+            <wp:extent cx="1466850" cy="2324100"/>
+            <wp:effectExtent l="0" t="0" r="0" b="0"/>
+            <wp:docPr id="9" name="Picture 9"/>
+            <wp:cNvGraphicFramePr>
+              <a:graphicFrameLocks xmlns:a="http://schemas.openxmlformats.org/drawingml/2006/main" noChangeAspect="1"/>
+            </wp:cNvGraphicFramePr>
+            <a:graphic xmlns:a="http://schemas.openxmlformats.org/drawingml/2006/main">
+              <a:graphicData uri="http://schemas.openxmlformats.org/drawingml/2006/picture">
+                <pic:pic xmlns:pic="http://schemas.openxmlformats.org/drawingml/2006/picture">
+                  <pic:nvPicPr>
+                    <pic:cNvPr id="1" name=""/>
+                    <pic:cNvPicPr/>
+                  </pic:nvPicPr>
+                  <pic:blipFill>
+                    <a:blip r:embed="rId15"/>
+                    <a:stretch>
+                      <a:fillRect/>
+                    </a:stretch>
+                  </pic:blipFill>
+                  <pic:spPr>
+                    <a:xfrm>
+                      <a:off x="0" y="0"/>
                       <a:ext cx="1466850" cy="2324100"/>
                     </a:xfrm>
                     <a:prstGeom prst="rect">
@@ -7764,7 +7445,6 @@
           <w:szCs w:val="26"/>
           <w:u w:val="single"/>
         </w:rPr>
-        <w:lastRenderedPageBreak/>
         <w:t>System Requirement Specification</w:t>
       </w:r>
       <w:r>
@@ -7920,6 +7600,7 @@
           <w:sz w:val="32"/>
           <w:szCs w:val="40"/>
         </w:rPr>
+        <w:lastRenderedPageBreak/>
         <w:t>URS: ADMINISTRATOR</w:t>
       </w:r>
       <w:r>
@@ -8608,7 +8289,6 @@
           <w:color w:val="000000" w:themeColor="text1"/>
           <w:szCs w:val="26"/>
         </w:rPr>
-        <w:lastRenderedPageBreak/>
         <w:t>Output:</w:t>
       </w:r>
       <w:r>
@@ -8854,6 +8534,7 @@
         </w:rPr>
       </w:pPr>
       <w:r>
+        <w:lastRenderedPageBreak/>
         <w:br/>
       </w:r>
       <w:r>
@@ -9147,6 +8828,7 @@
           <w:sz w:val="26"/>
           <w:szCs w:val="26"/>
         </w:rPr>
+        <w:lastRenderedPageBreak/>
         <w:t xml:space="preserve">URS-13: </w:t>
       </w:r>
       <w:r>
@@ -9992,7 +9674,7 @@
                           </pic:cNvPicPr>
                         </pic:nvPicPr>
                         <pic:blipFill>
-                          <a:blip r:embed="rId14" cstate="print">
+                          <a:blip r:embed="rId16" cstate="print">
                             <a:extLst>
                               <a:ext uri="{28A0092B-C50C-407E-A947-70E740481C1C}">
                                 <a14:useLocalDpi xmlns:a14="http://schemas.microsoft.com/office/drawing/2010/main" val="0"/>
@@ -10105,7 +9787,6 @@
           <w:color w:val="000000" w:themeColor="text1"/>
           <w:szCs w:val="26"/>
         </w:rPr>
-        <w:lastRenderedPageBreak/>
         <w:drawing>
           <wp:inline distT="0" distB="0" distL="0" distR="0" wp14:anchorId="63F17D1D" wp14:editId="046AEF60">
             <wp:extent cx="3650358" cy="2926080"/>
@@ -10122,7 +9803,7 @@
                     <pic:cNvPicPr/>
                   </pic:nvPicPr>
                   <pic:blipFill>
-                    <a:blip r:embed="rId15"/>
+                    <a:blip r:embed="rId17"/>
                     <a:stretch>
                       <a:fillRect/>
                     </a:stretch>
@@ -10334,6 +10015,7 @@
           <w:sz w:val="26"/>
           <w:szCs w:val="26"/>
         </w:rPr>
+        <w:lastRenderedPageBreak/>
         <w:t xml:space="preserve">URS-14: </w:t>
       </w:r>
       <w:r>
@@ -10973,27 +10655,7 @@
                 <w:sz w:val="22"/>
                 <w:szCs w:val="22"/>
               </w:rPr>
-              <w:t>“</w:t>
-            </w:r>
-            <w:proofErr w:type="spellStart"/>
-            <w:r>
-              <w:rPr>
-                <w:rStyle w:val="Heading2Char"/>
-                <w:color w:val="000000" w:themeColor="text1"/>
-                <w:sz w:val="22"/>
-                <w:szCs w:val="22"/>
-              </w:rPr>
-              <w:t>Putsacha</w:t>
-            </w:r>
-            <w:proofErr w:type="spellEnd"/>
-            <w:r>
-              <w:rPr>
-                <w:rStyle w:val="Heading2Char"/>
-                <w:color w:val="000000" w:themeColor="text1"/>
-                <w:sz w:val="22"/>
-                <w:szCs w:val="22"/>
-              </w:rPr>
-              <w:t>”</w:t>
+              <w:t>“Putsacha”</w:t>
             </w:r>
           </w:p>
         </w:tc>
@@ -11037,7 +10699,6 @@
                 <w:szCs w:val="22"/>
               </w:rPr>
             </w:pPr>
-            <w:proofErr w:type="spellStart"/>
             <w:r>
               <w:rPr>
                 <w:rStyle w:val="Heading2Char"/>
@@ -11047,7 +10708,6 @@
               </w:rPr>
               <w:t>birthDate</w:t>
             </w:r>
-            <w:proofErr w:type="spellEnd"/>
           </w:p>
         </w:tc>
         <w:tc>
@@ -11145,39 +10805,8 @@
                 <w:sz w:val="22"/>
                 <w:szCs w:val="22"/>
               </w:rPr>
-              <w:t xml:space="preserve">Format : </w:t>
-            </w:r>
-            <w:proofErr w:type="spellStart"/>
-            <w:r>
-              <w:rPr>
-                <w:rStyle w:val="Heading2Char"/>
-                <w:color w:val="000000" w:themeColor="text1"/>
-                <w:sz w:val="22"/>
-                <w:szCs w:val="22"/>
-              </w:rPr>
-              <w:t>yyyy</w:t>
-            </w:r>
-            <w:proofErr w:type="spellEnd"/>
-            <w:r>
-              <w:rPr>
-                <w:rStyle w:val="Heading2Char"/>
-                <w:color w:val="000000" w:themeColor="text1"/>
-                <w:sz w:val="22"/>
-                <w:szCs w:val="22"/>
-              </w:rPr>
-              <w:t>/mm/</w:t>
-            </w:r>
-            <w:proofErr w:type="spellStart"/>
-            <w:r>
-              <w:rPr>
-                <w:rStyle w:val="Heading2Char"/>
-                <w:color w:val="000000" w:themeColor="text1"/>
-                <w:sz w:val="22"/>
-                <w:szCs w:val="22"/>
-              </w:rPr>
-              <w:t>dd</w:t>
-            </w:r>
-            <w:proofErr w:type="spellEnd"/>
+              <w:t>Format : yyyy/mm/dd</w:t>
+            </w:r>
           </w:p>
         </w:tc>
       </w:tr>
@@ -11320,7 +10949,6 @@
                 <w:szCs w:val="22"/>
               </w:rPr>
             </w:pPr>
-            <w:proofErr w:type="spellStart"/>
             <w:r>
               <w:rPr>
                 <w:rStyle w:val="Heading2Char"/>
@@ -11330,7 +10958,6 @@
               </w:rPr>
               <w:t>telephoneNumber</w:t>
             </w:r>
-            <w:proofErr w:type="spellEnd"/>
           </w:p>
         </w:tc>
         <w:tc>
@@ -11579,7 +11206,6 @@
                 <w:sz w:val="22"/>
                 <w:szCs w:val="22"/>
               </w:rPr>
-              <w:lastRenderedPageBreak/>
               <w:t>picture</w:t>
             </w:r>
           </w:p>
@@ -11905,6 +11531,7 @@
           <w:color w:val="000000" w:themeColor="text1"/>
           <w:szCs w:val="26"/>
         </w:rPr>
+        <w:lastRenderedPageBreak/>
         <w:t>Flow of Execution:</w:t>
       </w:r>
       <w:r>
@@ -11938,7 +11565,6 @@
           <w:color w:val="000000" w:themeColor="text1"/>
           <w:szCs w:val="26"/>
         </w:rPr>
-        <w:lastRenderedPageBreak/>
         <w:drawing>
           <wp:inline distT="0" distB="0" distL="0" distR="0" wp14:anchorId="439D029F" wp14:editId="797A771C">
             <wp:extent cx="5288280" cy="4947593"/>
@@ -11955,7 +11581,7 @@
                     <pic:cNvPicPr/>
                   </pic:nvPicPr>
                   <pic:blipFill>
-                    <a:blip r:embed="rId16"/>
+                    <a:blip r:embed="rId18"/>
                     <a:stretch>
                       <a:fillRect/>
                     </a:stretch>
@@ -12232,6 +11858,7 @@
           <w:color w:val="000000" w:themeColor="text1"/>
           <w:szCs w:val="26"/>
         </w:rPr>
+        <w:lastRenderedPageBreak/>
         <w:t xml:space="preserve">Introduction: </w:t>
       </w:r>
       <w:r>
@@ -12260,7 +11887,6 @@
           <w:sz w:val="22"/>
           <w:szCs w:val="22"/>
         </w:rPr>
-        <w:lastRenderedPageBreak/>
         <w:t>Administrator</w:t>
       </w:r>
       <w:r>
@@ -12398,7 +12024,7 @@
                     <pic:cNvPicPr/>
                   </pic:nvPicPr>
                   <pic:blipFill>
-                    <a:blip r:embed="rId13"/>
+                    <a:blip r:embed="rId15"/>
                     <a:stretch>
                       <a:fillRect/>
                     </a:stretch>

</xml_diff>